<commit_message>
Add most of graphics (refactored as well)
</commit_message>
<xml_diff>
--- a/Ведомость.docx
+++ b/Ведомость.docx
@@ -469,6 +469,8 @@
               </w:rPr>
               <w:t>Отзыв руководителя</w:t>
             </w:r>
+            <w:bookmarkStart w:id="0" w:name="_GoBack"/>
+            <w:bookmarkEnd w:id="0"/>
           </w:p>
         </w:tc>
         <w:tc>
@@ -854,7 +856,7 @@
                 <w:sz w:val="22"/>
                 <w:szCs w:val="22"/>
               </w:rPr>
-              <w:t>Удаление счёта с переносом транзакций</w:t>
+              <w:t>Синхронизация локальной и удалённой баз данных</w:t>
             </w:r>
           </w:p>
         </w:tc>
@@ -1049,6 +1051,70 @@
                 <w:szCs w:val="22"/>
               </w:rPr>
             </w:pPr>
+            <w:r>
+              <w:rPr>
+                <w:sz w:val="22"/>
+                <w:szCs w:val="22"/>
+              </w:rPr>
+              <w:t>ГУИР.</w:t>
+            </w:r>
+            <w:r>
+              <w:rPr>
+                <w:sz w:val="22"/>
+                <w:szCs w:val="22"/>
+              </w:rPr>
+              <w:t>4</w:t>
+            </w:r>
+            <w:r>
+              <w:rPr>
+                <w:sz w:val="22"/>
+                <w:szCs w:val="22"/>
+                <w:lang w:val="en-US"/>
+              </w:rPr>
+              <w:t>5100</w:t>
+            </w:r>
+            <w:r>
+              <w:rPr>
+                <w:sz w:val="22"/>
+                <w:szCs w:val="22"/>
+              </w:rPr>
+              <w:t>6</w:t>
+            </w:r>
+            <w:r>
+              <w:rPr>
+                <w:sz w:val="22"/>
+                <w:szCs w:val="22"/>
+              </w:rPr>
+              <w:t>-</w:t>
+            </w:r>
+            <w:r>
+              <w:rPr>
+                <w:sz w:val="22"/>
+                <w:szCs w:val="22"/>
+              </w:rPr>
+              <w:t>0</w:t>
+            </w:r>
+            <w:r>
+              <w:rPr>
+                <w:sz w:val="22"/>
+                <w:szCs w:val="22"/>
+              </w:rPr>
+              <w:t>2</w:t>
+            </w:r>
+            <w:r>
+              <w:rPr>
+                <w:sz w:val="22"/>
+                <w:szCs w:val="22"/>
+              </w:rPr>
+              <w:t xml:space="preserve"> С</w:t>
+            </w:r>
+            <w:r>
+              <w:rPr>
+                <w:sz w:val="22"/>
+                <w:szCs w:val="22"/>
+              </w:rPr>
+              <w:t>А</w:t>
+            </w:r>
           </w:p>
         </w:tc>
         <w:tc>
@@ -1066,6 +1132,20 @@
                 <w:szCs w:val="22"/>
               </w:rPr>
             </w:pPr>
+            <w:r>
+              <w:rPr>
+                <w:sz w:val="22"/>
+                <w:szCs w:val="22"/>
+              </w:rPr>
+              <w:t xml:space="preserve">Удаление </w:t>
+            </w:r>
+            <w:r>
+              <w:rPr>
+                <w:sz w:val="22"/>
+                <w:szCs w:val="22"/>
+              </w:rPr>
+              <w:t>категории</w:t>
+            </w:r>
           </w:p>
         </w:tc>
         <w:tc>
@@ -1087,6 +1167,13 @@
                 <w:szCs w:val="22"/>
               </w:rPr>
             </w:pPr>
+            <w:r>
+              <w:rPr>
+                <w:sz w:val="22"/>
+                <w:szCs w:val="22"/>
+              </w:rPr>
+              <w:t>Формат А1</w:t>
+            </w:r>
           </w:p>
         </w:tc>
       </w:tr>
@@ -1112,56 +1199,6 @@
                 <w:szCs w:val="22"/>
               </w:rPr>
             </w:pPr>
-            <w:r>
-              <w:rPr>
-                <w:sz w:val="22"/>
-                <w:szCs w:val="22"/>
-              </w:rPr>
-              <w:t>ГУИР.</w:t>
-            </w:r>
-            <w:r>
-              <w:rPr>
-                <w:sz w:val="22"/>
-                <w:szCs w:val="22"/>
-              </w:rPr>
-              <w:t>4</w:t>
-            </w:r>
-            <w:r>
-              <w:rPr>
-                <w:sz w:val="22"/>
-                <w:szCs w:val="22"/>
-                <w:lang w:val="en-US"/>
-              </w:rPr>
-              <w:t>5100</w:t>
-            </w:r>
-            <w:r>
-              <w:rPr>
-                <w:sz w:val="22"/>
-                <w:szCs w:val="22"/>
-              </w:rPr>
-              <w:t>6</w:t>
-            </w:r>
-            <w:r>
-              <w:rPr>
-                <w:sz w:val="22"/>
-                <w:szCs w:val="22"/>
-              </w:rPr>
-              <w:t>-</w:t>
-            </w:r>
-            <w:r>
-              <w:rPr>
-                <w:sz w:val="22"/>
-                <w:szCs w:val="22"/>
-              </w:rPr>
-              <w:t>01 С</w:t>
-            </w:r>
-            <w:r>
-              <w:rPr>
-                <w:sz w:val="22"/>
-                <w:szCs w:val="22"/>
-              </w:rPr>
-              <w:t>П</w:t>
-            </w:r>
           </w:p>
         </w:tc>
         <w:tc>
@@ -1184,16 +1221,14 @@
                 <w:sz w:val="22"/>
                 <w:szCs w:val="22"/>
               </w:rPr>
-              <w:t>Оп</w:t>
-            </w:r>
-            <w:bookmarkStart w:id="0" w:name="_GoBack"/>
-            <w:bookmarkEnd w:id="0"/>
-            <w:r>
-              <w:rPr>
-                <w:sz w:val="22"/>
-                <w:szCs w:val="22"/>
-              </w:rPr>
-              <w:t>исание</w:t>
+              <w:t xml:space="preserve">Схема </w:t>
+            </w:r>
+            <w:r>
+              <w:rPr>
+                <w:sz w:val="22"/>
+                <w:szCs w:val="22"/>
+              </w:rPr>
+              <w:t>алгоритма</w:t>
             </w:r>
           </w:p>
         </w:tc>
@@ -1216,13 +1251,6 @@
                 <w:szCs w:val="22"/>
               </w:rPr>
             </w:pPr>
-            <w:r>
-              <w:rPr>
-                <w:sz w:val="22"/>
-                <w:szCs w:val="22"/>
-              </w:rPr>
-              <w:t>Формат А1</w:t>
-            </w:r>
           </w:p>
         </w:tc>
       </w:tr>
@@ -1265,13 +1293,6 @@
                 <w:szCs w:val="22"/>
               </w:rPr>
             </w:pPr>
-            <w:r>
-              <w:rPr>
-                <w:sz w:val="22"/>
-                <w:szCs w:val="22"/>
-              </w:rPr>
-              <w:t>Схема программы</w:t>
-            </w:r>
           </w:p>
         </w:tc>
         <w:tc>
@@ -1318,6 +1339,77 @@
                 <w:szCs w:val="22"/>
               </w:rPr>
             </w:pPr>
+            <w:r>
+              <w:rPr>
+                <w:sz w:val="22"/>
+                <w:szCs w:val="22"/>
+              </w:rPr>
+              <w:t>ГУИР.</w:t>
+            </w:r>
+            <w:r>
+              <w:rPr>
+                <w:sz w:val="22"/>
+                <w:szCs w:val="22"/>
+              </w:rPr>
+              <w:t>4</w:t>
+            </w:r>
+            <w:r>
+              <w:rPr>
+                <w:sz w:val="22"/>
+                <w:szCs w:val="22"/>
+              </w:rPr>
+              <w:t>5100</w:t>
+            </w:r>
+            <w:r>
+              <w:rPr>
+                <w:sz w:val="22"/>
+                <w:szCs w:val="22"/>
+              </w:rPr>
+              <w:t>6</w:t>
+            </w:r>
+            <w:r>
+              <w:rPr>
+                <w:sz w:val="22"/>
+                <w:szCs w:val="22"/>
+              </w:rPr>
+              <w:t>-</w:t>
+            </w:r>
+            <w:r>
+              <w:rPr>
+                <w:sz w:val="22"/>
+                <w:szCs w:val="22"/>
+              </w:rPr>
+              <w:t>0</w:t>
+            </w:r>
+            <w:r>
+              <w:rPr>
+                <w:sz w:val="22"/>
+                <w:szCs w:val="22"/>
+              </w:rPr>
+              <w:t>1</w:t>
+            </w:r>
+            <w:r>
+              <w:rPr>
+                <w:sz w:val="22"/>
+                <w:szCs w:val="22"/>
+                <w:lang w:val="en-US"/>
+              </w:rPr>
+              <w:t> </w:t>
+            </w:r>
+            <w:r>
+              <w:rPr>
+                <w:sz w:val="22"/>
+                <w:szCs w:val="22"/>
+              </w:rPr>
+              <w:t>С</w:t>
+            </w:r>
+            <w:r>
+              <w:rPr>
+                <w:sz w:val="22"/>
+                <w:szCs w:val="22"/>
+              </w:rPr>
+              <w:t>П</w:t>
+            </w:r>
           </w:p>
         </w:tc>
         <w:tc>
@@ -1335,6 +1427,29 @@
                 <w:szCs w:val="22"/>
               </w:rPr>
             </w:pPr>
+            <w:r>
+              <w:rPr>
+                <w:sz w:val="22"/>
+                <w:szCs w:val="22"/>
+              </w:rPr>
+              <w:t xml:space="preserve">Программное средство учёта </w:t>
+            </w:r>
+            <w:proofErr w:type="spellStart"/>
+            <w:r>
+              <w:rPr>
+                <w:sz w:val="22"/>
+                <w:szCs w:val="22"/>
+              </w:rPr>
+              <w:t>пресонального</w:t>
+            </w:r>
+            <w:proofErr w:type="spellEnd"/>
+            <w:r>
+              <w:rPr>
+                <w:sz w:val="22"/>
+                <w:szCs w:val="22"/>
+              </w:rPr>
+              <w:t xml:space="preserve"> бюджета</w:t>
+            </w:r>
           </w:p>
         </w:tc>
         <w:tc>
@@ -1356,6 +1471,13 @@
                 <w:szCs w:val="22"/>
               </w:rPr>
             </w:pPr>
+            <w:r>
+              <w:rPr>
+                <w:sz w:val="22"/>
+                <w:szCs w:val="22"/>
+              </w:rPr>
+              <w:t>Формат А1</w:t>
+            </w:r>
           </w:p>
         </w:tc>
       </w:tr>
@@ -1398,6 +1520,13 @@
                 <w:szCs w:val="22"/>
               </w:rPr>
             </w:pPr>
+            <w:r>
+              <w:rPr>
+                <w:sz w:val="22"/>
+                <w:szCs w:val="22"/>
+              </w:rPr>
+              <w:t>Схема программы</w:t>
+            </w:r>
           </w:p>
         </w:tc>
         <w:tc>
@@ -1444,78 +1573,6 @@
                 <w:szCs w:val="22"/>
               </w:rPr>
             </w:pPr>
-            <w:r>
-              <w:rPr>
-                <w:sz w:val="22"/>
-                <w:szCs w:val="22"/>
-              </w:rPr>
-              <w:t>ГУИР.</w:t>
-            </w:r>
-            <w:r>
-              <w:rPr>
-                <w:sz w:val="22"/>
-                <w:szCs w:val="22"/>
-              </w:rPr>
-              <w:t>4</w:t>
-            </w:r>
-            <w:r>
-              <w:rPr>
-                <w:sz w:val="22"/>
-                <w:szCs w:val="22"/>
-              </w:rPr>
-              <w:t>5100</w:t>
-            </w:r>
-            <w:r>
-              <w:rPr>
-                <w:sz w:val="22"/>
-                <w:szCs w:val="22"/>
-              </w:rPr>
-              <w:t>6</w:t>
-            </w:r>
-            <w:r>
-              <w:rPr>
-                <w:sz w:val="22"/>
-                <w:szCs w:val="22"/>
-              </w:rPr>
-              <w:t>-</w:t>
-            </w:r>
-            <w:r>
-              <w:rPr>
-                <w:sz w:val="22"/>
-                <w:szCs w:val="22"/>
-              </w:rPr>
-              <w:t>0</w:t>
-            </w:r>
-            <w:r>
-              <w:rPr>
-                <w:sz w:val="22"/>
-                <w:szCs w:val="22"/>
-                <w:lang w:val="en-US"/>
-              </w:rPr>
-              <w:t>2</w:t>
-            </w:r>
-            <w:r>
-              <w:rPr>
-                <w:sz w:val="22"/>
-                <w:szCs w:val="22"/>
-                <w:lang w:val="en-US"/>
-              </w:rPr>
-              <w:t> </w:t>
-            </w:r>
-            <w:r>
-              <w:rPr>
-                <w:sz w:val="22"/>
-                <w:szCs w:val="22"/>
-              </w:rPr>
-              <w:t>С</w:t>
-            </w:r>
-            <w:r>
-              <w:rPr>
-                <w:sz w:val="22"/>
-                <w:szCs w:val="22"/>
-              </w:rPr>
-              <w:t>П</w:t>
-            </w:r>
           </w:p>
         </w:tc>
         <w:tc>
@@ -1533,13 +1590,6 @@
                 <w:szCs w:val="22"/>
               </w:rPr>
             </w:pPr>
-            <w:r>
-              <w:rPr>
-                <w:sz w:val="22"/>
-                <w:szCs w:val="22"/>
-              </w:rPr>
-              <w:t>Описание</w:t>
-            </w:r>
           </w:p>
         </w:tc>
         <w:tc>
@@ -1561,13 +1611,6 @@
                 <w:szCs w:val="22"/>
               </w:rPr>
             </w:pPr>
-            <w:r>
-              <w:rPr>
-                <w:sz w:val="22"/>
-                <w:szCs w:val="22"/>
-              </w:rPr>
-              <w:t>Формат А1</w:t>
-            </w:r>
           </w:p>
         </w:tc>
       </w:tr>
@@ -1593,6 +1636,43 @@
                 <w:szCs w:val="22"/>
               </w:rPr>
             </w:pPr>
+            <w:r>
+              <w:rPr>
+                <w:sz w:val="22"/>
+                <w:szCs w:val="22"/>
+              </w:rPr>
+              <w:t>ГУИР.35100</w:t>
+            </w:r>
+            <w:r>
+              <w:rPr>
+                <w:sz w:val="22"/>
+                <w:szCs w:val="22"/>
+                <w:lang w:val="en-US"/>
+              </w:rPr>
+              <w:t>5</w:t>
+            </w:r>
+            <w:r>
+              <w:rPr>
+                <w:sz w:val="22"/>
+                <w:szCs w:val="22"/>
+              </w:rPr>
+              <w:t>-0</w:t>
+            </w:r>
+            <w:r>
+              <w:rPr>
+                <w:sz w:val="22"/>
+                <w:szCs w:val="22"/>
+                <w:lang w:val="en-US"/>
+              </w:rPr>
+              <w:t>1</w:t>
+            </w:r>
+            <w:r>
+              <w:rPr>
+                <w:sz w:val="22"/>
+                <w:szCs w:val="22"/>
+              </w:rPr>
+              <w:t xml:space="preserve"> ПЛ</w:t>
+            </w:r>
           </w:p>
         </w:tc>
         <w:tc>
@@ -1615,7 +1695,7 @@
                 <w:sz w:val="22"/>
                 <w:szCs w:val="22"/>
               </w:rPr>
-              <w:t>Схема программы</w:t>
+              <w:t>Диаграмма вариантов использования программного средства</w:t>
             </w:r>
           </w:p>
         </w:tc>
@@ -1638,6 +1718,13 @@
                 <w:szCs w:val="22"/>
               </w:rPr>
             </w:pPr>
+            <w:r>
+              <w:rPr>
+                <w:sz w:val="22"/>
+                <w:szCs w:val="22"/>
+              </w:rPr>
+              <w:t>Формат А1</w:t>
+            </w:r>
           </w:p>
         </w:tc>
       </w:tr>
@@ -1673,13 +1760,22 @@
           </w:tcPr>
           <w:p>
             <w:pPr>
-              <w:spacing w:line="276" w:lineRule="auto"/>
-              <w:ind w:firstLine="0"/>
-              <w:rPr>
-                <w:sz w:val="22"/>
-                <w:szCs w:val="22"/>
-              </w:rPr>
-            </w:pPr>
+              <w:pStyle w:val="3"/>
+              <w:spacing w:line="276" w:lineRule="auto"/>
+              <w:ind w:firstLine="0"/>
+              <w:jc w:val="both"/>
+              <w:rPr>
+                <w:sz w:val="22"/>
+                <w:szCs w:val="22"/>
+              </w:rPr>
+            </w:pPr>
+            <w:r>
+              <w:rPr>
+                <w:sz w:val="22"/>
+                <w:szCs w:val="22"/>
+              </w:rPr>
+              <w:t>Плакат</w:t>
+            </w:r>
           </w:p>
         </w:tc>
         <w:tc>
@@ -1736,8 +1832,10 @@
           </w:tcPr>
           <w:p>
             <w:pPr>
-              <w:spacing w:line="276" w:lineRule="auto"/>
-              <w:ind w:firstLine="0"/>
+              <w:pStyle w:val="3"/>
+              <w:spacing w:line="276" w:lineRule="auto"/>
+              <w:ind w:firstLine="0"/>
+              <w:jc w:val="both"/>
               <w:rPr>
                 <w:sz w:val="22"/>
                 <w:szCs w:val="22"/>
@@ -1817,7 +1915,7 @@
                 <w:szCs w:val="22"/>
                 <w:lang w:val="en-US"/>
               </w:rPr>
-              <w:t>1</w:t>
+              <w:t>2</w:t>
             </w:r>
             <w:r>
               <w:rPr>
@@ -1848,7 +1946,7 @@
                 <w:sz w:val="22"/>
                 <w:szCs w:val="22"/>
               </w:rPr>
-              <w:t>Описание</w:t>
+              <w:t>Физическая модель базы данных</w:t>
             </w:r>
           </w:p>
         </w:tc>
@@ -1913,10 +2011,8 @@
           </w:tcPr>
           <w:p>
             <w:pPr>
-              <w:pStyle w:val="3"/>
-              <w:spacing w:line="276" w:lineRule="auto"/>
-              <w:ind w:firstLine="0"/>
-              <w:jc w:val="both"/>
+              <w:spacing w:line="276" w:lineRule="auto"/>
+              <w:ind w:firstLine="0"/>
               <w:rPr>
                 <w:sz w:val="22"/>
                 <w:szCs w:val="22"/>
@@ -1944,7 +2040,7 @@
             <w:pPr>
               <w:pStyle w:val="3"/>
               <w:spacing w:line="276" w:lineRule="auto"/>
-              <w:ind w:left="34" w:firstLine="33"/>
+              <w:ind w:left="34"/>
               <w:rPr>
                 <w:sz w:val="22"/>
                 <w:szCs w:val="22"/>
@@ -1985,10 +2081,8 @@
           </w:tcPr>
           <w:p>
             <w:pPr>
-              <w:pStyle w:val="3"/>
-              <w:spacing w:line="276" w:lineRule="auto"/>
-              <w:ind w:firstLine="0"/>
-              <w:jc w:val="both"/>
+              <w:spacing w:line="276" w:lineRule="auto"/>
+              <w:ind w:firstLine="0"/>
               <w:rPr>
                 <w:sz w:val="22"/>
                 <w:szCs w:val="22"/>
@@ -2009,7 +2103,7 @@
             <w:pPr>
               <w:pStyle w:val="3"/>
               <w:spacing w:line="276" w:lineRule="auto"/>
-              <w:ind w:left="34" w:firstLine="33"/>
+              <w:ind w:left="34"/>
               <w:rPr>
                 <w:sz w:val="22"/>
                 <w:szCs w:val="22"/>
@@ -2068,7 +2162,7 @@
                 <w:szCs w:val="22"/>
                 <w:lang w:val="en-US"/>
               </w:rPr>
-              <w:t>2</w:t>
+              <w:t>3</w:t>
             </w:r>
             <w:r>
               <w:rPr>
@@ -2099,7 +2193,7 @@
                 <w:sz w:val="22"/>
                 <w:szCs w:val="22"/>
               </w:rPr>
-              <w:t>Описание</w:t>
+              <w:t>Диаграмма классов программного средства</w:t>
             </w:r>
           </w:p>
         </w:tc>
@@ -2142,13 +2236,13 @@
             <w:gridSpan w:val="5"/>
             <w:tcBorders>
               <w:left w:val="single" w:sz="8" w:space="0" w:color="auto"/>
-            </w:tcBorders>
-            <w:vAlign w:val="center"/>
-          </w:tcPr>
-          <w:p>
-            <w:pPr>
-              <w:spacing w:line="276" w:lineRule="auto"/>
-              <w:ind w:firstLine="0"/>
+              <w:bottom w:val="single" w:sz="8" w:space="0" w:color="auto"/>
+            </w:tcBorders>
+            <w:vAlign w:val="center"/>
+          </w:tcPr>
+          <w:p>
+            <w:pPr>
+              <w:spacing w:line="276" w:lineRule="auto"/>
               <w:rPr>
                 <w:sz w:val="22"/>
                 <w:szCs w:val="22"/>
@@ -2160,6 +2254,9 @@
           <w:tcPr>
             <w:tcW w:w="3827" w:type="dxa"/>
             <w:gridSpan w:val="4"/>
+            <w:tcBorders>
+              <w:bottom w:val="single" w:sz="8" w:space="0" w:color="auto"/>
+            </w:tcBorders>
             <w:vAlign w:val="center"/>
           </w:tcPr>
           <w:p>
@@ -2185,6 +2282,7 @@
             <w:tcW w:w="1701" w:type="dxa"/>
             <w:gridSpan w:val="2"/>
             <w:tcBorders>
+              <w:bottom w:val="single" w:sz="8" w:space="0" w:color="auto"/>
               <w:right w:val="single" w:sz="8" w:space="0" w:color="auto"/>
             </w:tcBorders>
             <w:vAlign w:val="center"/>
@@ -2193,384 +2291,7 @@
             <w:pPr>
               <w:pStyle w:val="3"/>
               <w:spacing w:line="276" w:lineRule="auto"/>
-              <w:ind w:left="34"/>
-              <w:rPr>
-                <w:sz w:val="22"/>
-                <w:szCs w:val="22"/>
-              </w:rPr>
-            </w:pPr>
-          </w:p>
-        </w:tc>
-      </w:tr>
-      <w:tr>
-        <w:trPr>
-          <w:cantSplit/>
-        </w:trPr>
-        <w:tc>
-          <w:tcPr>
-            <w:tcW w:w="4111" w:type="dxa"/>
-            <w:gridSpan w:val="5"/>
-            <w:tcBorders>
-              <w:left w:val="single" w:sz="8" w:space="0" w:color="auto"/>
-            </w:tcBorders>
-            <w:vAlign w:val="center"/>
-          </w:tcPr>
-          <w:p>
-            <w:pPr>
-              <w:spacing w:line="276" w:lineRule="auto"/>
-              <w:ind w:firstLine="0"/>
-              <w:rPr>
-                <w:sz w:val="22"/>
-                <w:szCs w:val="22"/>
-              </w:rPr>
-            </w:pPr>
-          </w:p>
-        </w:tc>
-        <w:tc>
-          <w:tcPr>
-            <w:tcW w:w="3827" w:type="dxa"/>
-            <w:gridSpan w:val="4"/>
-            <w:vAlign w:val="center"/>
-          </w:tcPr>
-          <w:p>
-            <w:pPr>
-              <w:spacing w:line="276" w:lineRule="auto"/>
-              <w:ind w:firstLine="0"/>
-              <w:rPr>
-                <w:sz w:val="22"/>
-                <w:szCs w:val="22"/>
-              </w:rPr>
-            </w:pPr>
-          </w:p>
-        </w:tc>
-        <w:tc>
-          <w:tcPr>
-            <w:tcW w:w="1701" w:type="dxa"/>
-            <w:gridSpan w:val="2"/>
-            <w:tcBorders>
-              <w:right w:val="single" w:sz="8" w:space="0" w:color="auto"/>
-            </w:tcBorders>
-            <w:vAlign w:val="center"/>
-          </w:tcPr>
-          <w:p>
-            <w:pPr>
-              <w:pStyle w:val="3"/>
-              <w:spacing w:line="276" w:lineRule="auto"/>
-              <w:ind w:left="34"/>
-              <w:rPr>
-                <w:sz w:val="22"/>
-                <w:szCs w:val="22"/>
-              </w:rPr>
-            </w:pPr>
-          </w:p>
-        </w:tc>
-      </w:tr>
-      <w:tr>
-        <w:trPr>
-          <w:cantSplit/>
-        </w:trPr>
-        <w:tc>
-          <w:tcPr>
-            <w:tcW w:w="4111" w:type="dxa"/>
-            <w:gridSpan w:val="5"/>
-            <w:tcBorders>
-              <w:left w:val="single" w:sz="8" w:space="0" w:color="auto"/>
-            </w:tcBorders>
-            <w:vAlign w:val="center"/>
-          </w:tcPr>
-          <w:p>
-            <w:pPr>
-              <w:spacing w:line="276" w:lineRule="auto"/>
-              <w:ind w:firstLine="0"/>
-              <w:rPr>
-                <w:sz w:val="22"/>
-                <w:szCs w:val="22"/>
-              </w:rPr>
-            </w:pPr>
-            <w:r>
-              <w:rPr>
-                <w:sz w:val="22"/>
-                <w:szCs w:val="22"/>
-              </w:rPr>
-              <w:t>ГУИР.35100</w:t>
-            </w:r>
-            <w:r>
-              <w:rPr>
-                <w:sz w:val="22"/>
-                <w:szCs w:val="22"/>
-                <w:lang w:val="en-US"/>
-              </w:rPr>
-              <w:t>5</w:t>
-            </w:r>
-            <w:r>
-              <w:rPr>
-                <w:sz w:val="22"/>
-                <w:szCs w:val="22"/>
-              </w:rPr>
-              <w:t>-0</w:t>
-            </w:r>
-            <w:r>
-              <w:rPr>
-                <w:sz w:val="22"/>
-                <w:szCs w:val="22"/>
-                <w:lang w:val="en-US"/>
-              </w:rPr>
-              <w:t>3</w:t>
-            </w:r>
-            <w:r>
-              <w:rPr>
-                <w:sz w:val="22"/>
-                <w:szCs w:val="22"/>
-              </w:rPr>
-              <w:t xml:space="preserve"> ПЛ</w:t>
-            </w:r>
-          </w:p>
-        </w:tc>
-        <w:tc>
-          <w:tcPr>
-            <w:tcW w:w="3827" w:type="dxa"/>
-            <w:gridSpan w:val="4"/>
-            <w:vAlign w:val="center"/>
-          </w:tcPr>
-          <w:p>
-            <w:pPr>
-              <w:spacing w:line="276" w:lineRule="auto"/>
-              <w:ind w:firstLine="0"/>
-              <w:rPr>
-                <w:sz w:val="22"/>
-                <w:szCs w:val="22"/>
-              </w:rPr>
-            </w:pPr>
-            <w:r>
-              <w:rPr>
-                <w:sz w:val="22"/>
-                <w:szCs w:val="22"/>
-              </w:rPr>
-              <w:t>Описание</w:t>
-            </w:r>
-          </w:p>
-        </w:tc>
-        <w:tc>
-          <w:tcPr>
-            <w:tcW w:w="1701" w:type="dxa"/>
-            <w:gridSpan w:val="2"/>
-            <w:tcBorders>
-              <w:right w:val="single" w:sz="8" w:space="0" w:color="auto"/>
-            </w:tcBorders>
-            <w:vAlign w:val="center"/>
-          </w:tcPr>
-          <w:p>
-            <w:pPr>
-              <w:pStyle w:val="3"/>
-              <w:spacing w:line="276" w:lineRule="auto"/>
               <w:ind w:left="34" w:firstLine="33"/>
-              <w:rPr>
-                <w:sz w:val="22"/>
-                <w:szCs w:val="22"/>
-              </w:rPr>
-            </w:pPr>
-            <w:r>
-              <w:rPr>
-                <w:sz w:val="22"/>
-                <w:szCs w:val="22"/>
-              </w:rPr>
-              <w:t>Формат А1</w:t>
-            </w:r>
-          </w:p>
-        </w:tc>
-      </w:tr>
-      <w:tr>
-        <w:trPr>
-          <w:cantSplit/>
-        </w:trPr>
-        <w:tc>
-          <w:tcPr>
-            <w:tcW w:w="4111" w:type="dxa"/>
-            <w:gridSpan w:val="5"/>
-            <w:tcBorders>
-              <w:left w:val="single" w:sz="8" w:space="0" w:color="auto"/>
-              <w:bottom w:val="single" w:sz="8" w:space="0" w:color="auto"/>
-            </w:tcBorders>
-            <w:vAlign w:val="center"/>
-          </w:tcPr>
-          <w:p>
-            <w:pPr>
-              <w:spacing w:line="276" w:lineRule="auto"/>
-              <w:rPr>
-                <w:sz w:val="22"/>
-                <w:szCs w:val="22"/>
-              </w:rPr>
-            </w:pPr>
-          </w:p>
-        </w:tc>
-        <w:tc>
-          <w:tcPr>
-            <w:tcW w:w="3827" w:type="dxa"/>
-            <w:gridSpan w:val="4"/>
-            <w:tcBorders>
-              <w:bottom w:val="single" w:sz="8" w:space="0" w:color="auto"/>
-            </w:tcBorders>
-            <w:vAlign w:val="center"/>
-          </w:tcPr>
-          <w:p>
-            <w:pPr>
-              <w:spacing w:line="276" w:lineRule="auto"/>
-              <w:ind w:firstLine="0"/>
-              <w:rPr>
-                <w:sz w:val="22"/>
-                <w:szCs w:val="22"/>
-              </w:rPr>
-            </w:pPr>
-            <w:r>
-              <w:rPr>
-                <w:sz w:val="22"/>
-                <w:szCs w:val="22"/>
-              </w:rPr>
-              <w:t>Плакат</w:t>
-            </w:r>
-          </w:p>
-        </w:tc>
-        <w:tc>
-          <w:tcPr>
-            <w:tcW w:w="1701" w:type="dxa"/>
-            <w:gridSpan w:val="2"/>
-            <w:tcBorders>
-              <w:bottom w:val="single" w:sz="8" w:space="0" w:color="auto"/>
-              <w:right w:val="single" w:sz="8" w:space="0" w:color="auto"/>
-            </w:tcBorders>
-            <w:vAlign w:val="center"/>
-          </w:tcPr>
-          <w:p>
-            <w:pPr>
-              <w:pStyle w:val="3"/>
-              <w:spacing w:line="276" w:lineRule="auto"/>
-              <w:ind w:left="34" w:firstLine="33"/>
-              <w:rPr>
-                <w:sz w:val="22"/>
-                <w:szCs w:val="22"/>
-              </w:rPr>
-            </w:pPr>
-          </w:p>
-        </w:tc>
-      </w:tr>
-      <w:tr>
-        <w:trPr>
-          <w:cantSplit/>
-        </w:trPr>
-        <w:tc>
-          <w:tcPr>
-            <w:tcW w:w="4111" w:type="dxa"/>
-            <w:gridSpan w:val="5"/>
-            <w:tcBorders>
-              <w:left w:val="single" w:sz="8" w:space="0" w:color="auto"/>
-              <w:bottom w:val="single" w:sz="8" w:space="0" w:color="auto"/>
-            </w:tcBorders>
-          </w:tcPr>
-          <w:p>
-            <w:pPr>
-              <w:spacing w:line="276" w:lineRule="auto"/>
-              <w:rPr>
-                <w:sz w:val="22"/>
-                <w:szCs w:val="22"/>
-              </w:rPr>
-            </w:pPr>
-          </w:p>
-        </w:tc>
-        <w:tc>
-          <w:tcPr>
-            <w:tcW w:w="3827" w:type="dxa"/>
-            <w:gridSpan w:val="4"/>
-            <w:tcBorders>
-              <w:bottom w:val="single" w:sz="8" w:space="0" w:color="auto"/>
-            </w:tcBorders>
-          </w:tcPr>
-          <w:p>
-            <w:pPr>
-              <w:spacing w:line="276" w:lineRule="auto"/>
-              <w:rPr>
-                <w:sz w:val="22"/>
-                <w:szCs w:val="22"/>
-              </w:rPr>
-            </w:pPr>
-          </w:p>
-        </w:tc>
-        <w:tc>
-          <w:tcPr>
-            <w:tcW w:w="1701" w:type="dxa"/>
-            <w:gridSpan w:val="2"/>
-            <w:tcBorders>
-              <w:bottom w:val="single" w:sz="8" w:space="0" w:color="auto"/>
-              <w:right w:val="single" w:sz="8" w:space="0" w:color="auto"/>
-            </w:tcBorders>
-            <w:vAlign w:val="center"/>
-          </w:tcPr>
-          <w:p>
-            <w:pPr>
-              <w:spacing w:line="276" w:lineRule="auto"/>
-              <w:jc w:val="center"/>
-              <w:rPr>
-                <w:sz w:val="22"/>
-                <w:szCs w:val="22"/>
-              </w:rPr>
-            </w:pPr>
-          </w:p>
-        </w:tc>
-      </w:tr>
-      <w:tr>
-        <w:trPr>
-          <w:cantSplit/>
-        </w:trPr>
-        <w:tc>
-          <w:tcPr>
-            <w:tcW w:w="4111" w:type="dxa"/>
-            <w:gridSpan w:val="5"/>
-            <w:tcBorders>
-              <w:left w:val="single" w:sz="8" w:space="0" w:color="auto"/>
-              <w:bottom w:val="single" w:sz="8" w:space="0" w:color="auto"/>
-            </w:tcBorders>
-          </w:tcPr>
-          <w:p>
-            <w:pPr>
-              <w:spacing w:line="276" w:lineRule="auto"/>
-              <w:rPr>
-                <w:sz w:val="22"/>
-                <w:szCs w:val="22"/>
-              </w:rPr>
-            </w:pPr>
-          </w:p>
-        </w:tc>
-        <w:tc>
-          <w:tcPr>
-            <w:tcW w:w="3827" w:type="dxa"/>
-            <w:gridSpan w:val="4"/>
-            <w:tcBorders>
-              <w:bottom w:val="single" w:sz="8" w:space="0" w:color="auto"/>
-            </w:tcBorders>
-          </w:tcPr>
-          <w:p>
-            <w:pPr>
-              <w:spacing w:line="276" w:lineRule="auto"/>
-              <w:rPr>
-                <w:sz w:val="22"/>
-                <w:szCs w:val="22"/>
-              </w:rPr>
-            </w:pPr>
-          </w:p>
-        </w:tc>
-        <w:tc>
-          <w:tcPr>
-            <w:tcW w:w="1701" w:type="dxa"/>
-            <w:gridSpan w:val="2"/>
-            <w:tcBorders>
-              <w:bottom w:val="single" w:sz="8" w:space="0" w:color="auto"/>
-              <w:right w:val="single" w:sz="8" w:space="0" w:color="auto"/>
-            </w:tcBorders>
-            <w:vAlign w:val="center"/>
-          </w:tcPr>
-          <w:p>
-            <w:pPr>
-              <w:spacing w:line="276" w:lineRule="auto"/>
-              <w:jc w:val="center"/>
               <w:rPr>
                 <w:sz w:val="22"/>
                 <w:szCs w:val="22"/>
@@ -3167,7 +2888,25 @@
                 <w:color w:val="000000"/>
                 <w:sz w:val="20"/>
               </w:rPr>
-              <w:t xml:space="preserve">БГУИР ДП 1- 40 01 01 01 133 </w:t>
+              <w:t xml:space="preserve">БГУИР ДП 1- 40 01 01 01 </w:t>
+            </w:r>
+            <w:r>
+              <w:rPr>
+                <w:i/>
+                <w:iCs/>
+                <w:color w:val="000000"/>
+                <w:sz w:val="20"/>
+              </w:rPr>
+              <w:t>122</w:t>
+            </w:r>
+            <w:r>
+              <w:rPr>
+                <w:i/>
+                <w:iCs/>
+                <w:color w:val="000000"/>
+                <w:sz w:val="20"/>
+              </w:rPr>
+              <w:t xml:space="preserve"> </w:t>
             </w:r>
             <w:r>
               <w:rPr>
@@ -3683,7 +3422,21 @@
                 <w:i/>
                 <w:sz w:val="20"/>
               </w:rPr>
-              <w:t xml:space="preserve">Программное средство </w:t>
+              <w:t xml:space="preserve">Программное средство учёта </w:t>
+            </w:r>
+            <w:r>
+              <w:rPr>
+                <w:i/>
+                <w:sz w:val="20"/>
+              </w:rPr>
+              <w:t>персонального бюджета</w:t>
+            </w:r>
+            <w:r>
+              <w:rPr>
+                <w:i/>
+                <w:sz w:val="20"/>
+              </w:rPr>
+              <w:t xml:space="preserve"> с использованием </w:t>
             </w:r>
             <w:proofErr w:type="spellStart"/>
             <w:r>
@@ -3691,7 +3444,7 @@
                 <w:i/>
                 <w:sz w:val="20"/>
               </w:rPr>
-              <w:t>блаблабла</w:t>
+              <w:t>Unit</w:t>
             </w:r>
             <w:proofErr w:type="spellEnd"/>
             <w:r>
@@ -3699,7 +3452,23 @@
                 <w:i/>
                 <w:sz w:val="20"/>
               </w:rPr>
-              <w:t>.</w:t>
+              <w:t xml:space="preserve">-тестирования и </w:t>
+            </w:r>
+            <w:proofErr w:type="spellStart"/>
+            <w:r>
+              <w:rPr>
+                <w:i/>
+                <w:sz w:val="20"/>
+              </w:rPr>
+              <w:t>Mock</w:t>
+            </w:r>
+            <w:proofErr w:type="spellEnd"/>
+            <w:r>
+              <w:rPr>
+                <w:i/>
+                <w:sz w:val="20"/>
+              </w:rPr>
+              <w:t xml:space="preserve"> технологии.</w:t>
             </w:r>
           </w:p>
           <w:p>
@@ -3888,9 +3657,18 @@
               <w:jc w:val="left"/>
               <w:rPr>
                 <w:i/>
-                <w:sz w:val="20"/>
-              </w:rPr>
-            </w:pPr>
+                <w:sz w:val="16"/>
+                <w:szCs w:val="16"/>
+              </w:rPr>
+            </w:pPr>
+            <w:r>
+              <w:rPr>
+                <w:i/>
+                <w:sz w:val="16"/>
+                <w:szCs w:val="16"/>
+              </w:rPr>
+              <w:t>Снитовец</w:t>
+            </w:r>
           </w:p>
         </w:tc>
         <w:tc>
@@ -4190,6 +3968,14 @@
                 <w:szCs w:val="16"/>
               </w:rPr>
             </w:pPr>
+            <w:r>
+              <w:rPr>
+                <w:i/>
+                <w:sz w:val="16"/>
+                <w:szCs w:val="16"/>
+              </w:rPr>
+              <w:t>Смолякова</w:t>
+            </w:r>
           </w:p>
         </w:tc>
         <w:tc>
@@ -4306,7 +4092,28 @@
                 <w:i/>
                 <w:sz w:val="20"/>
               </w:rPr>
-              <w:t>гр. 351005</w:t>
+              <w:t xml:space="preserve">гр. </w:t>
+            </w:r>
+            <w:r>
+              <w:rPr>
+                <w:i/>
+                <w:sz w:val="20"/>
+              </w:rPr>
+              <w:t>4</w:t>
+            </w:r>
+            <w:r>
+              <w:rPr>
+                <w:i/>
+                <w:sz w:val="20"/>
+              </w:rPr>
+              <w:t>5100</w:t>
+            </w:r>
+            <w:r>
+              <w:rPr>
+                <w:i/>
+                <w:sz w:val="20"/>
+              </w:rPr>
+              <w:t>6</w:t>
             </w:r>
           </w:p>
         </w:tc>
@@ -4380,6 +4187,14 @@
                 <w:szCs w:val="16"/>
               </w:rPr>
             </w:pPr>
+            <w:r>
+              <w:rPr>
+                <w:i/>
+                <w:sz w:val="16"/>
+                <w:szCs w:val="16"/>
+              </w:rPr>
+              <w:t>Смолякова</w:t>
+            </w:r>
           </w:p>
         </w:tc>
         <w:tc>
@@ -4543,6 +4358,14 @@
                 <w:szCs w:val="16"/>
               </w:rPr>
             </w:pPr>
+            <w:r>
+              <w:rPr>
+                <w:i/>
+                <w:sz w:val="16"/>
+                <w:szCs w:val="16"/>
+              </w:rPr>
+              <w:t>Данилова</w:t>
+            </w:r>
           </w:p>
         </w:tc>
         <w:tc>
@@ -4696,6 +4519,16 @@
                 <w:szCs w:val="16"/>
               </w:rPr>
             </w:pPr>
+            <w:proofErr w:type="spellStart"/>
+            <w:r>
+              <w:rPr>
+                <w:i/>
+                <w:sz w:val="16"/>
+                <w:szCs w:val="16"/>
+              </w:rPr>
+              <w:t>Лапицкая</w:t>
+            </w:r>
+            <w:proofErr w:type="spellEnd"/>
           </w:p>
         </w:tc>
         <w:tc>
@@ -4837,6 +4670,7 @@
     <w:lsdException w:name="Strong" w:qFormat="1"/>
     <w:lsdException w:name="Emphasis" w:qFormat="1"/>
     <w:lsdException w:name="HTML Preformatted" w:semiHidden="1" w:unhideWhenUsed="1"/>
+    <w:lsdException w:name="Normal Table" w:semiHidden="1" w:unhideWhenUsed="1"/>
     <w:lsdException w:name="No List" w:semiHidden="1" w:unhideWhenUsed="1"/>
     <w:lsdException w:name="Outline List 1" w:semiHidden="1" w:unhideWhenUsed="1"/>
     <w:lsdException w:name="Outline List 2" w:semiHidden="1" w:unhideWhenUsed="1"/>
@@ -4879,8 +4713,10 @@
     <w:lsdException w:name="Table Elegant" w:semiHidden="1" w:unhideWhenUsed="1"/>
     <w:lsdException w:name="Table Professional" w:semiHidden="1" w:unhideWhenUsed="1"/>
     <w:lsdException w:name="Table Subtle 1" w:semiHidden="1" w:unhideWhenUsed="1"/>
+    <w:lsdException w:name="Table Subtle 2" w:semiHidden="1" w:unhideWhenUsed="1"/>
     <w:lsdException w:name="Table Web 1" w:semiHidden="1" w:unhideWhenUsed="1"/>
     <w:lsdException w:name="Table Web 2" w:semiHidden="1" w:unhideWhenUsed="1"/>
+    <w:lsdException w:name="Table Web 3" w:semiHidden="1" w:unhideWhenUsed="1"/>
     <w:lsdException w:name="Table Theme" w:semiHidden="1" w:unhideWhenUsed="1"/>
     <w:lsdException w:name="Placeholder Text" w:semiHidden="1" w:uiPriority="99"/>
     <w:lsdException w:name="No Spacing" w:uiPriority="1" w:qFormat="1"/>
@@ -5185,6 +5021,7 @@
   <w:style w:type="character" w:default="1" w:styleId="a0">
     <w:name w:val="Default Paragraph Font"/>
     <w:uiPriority w:val="1"/>
+    <w:semiHidden/>
     <w:unhideWhenUsed/>
   </w:style>
   <w:style w:type="table" w:default="1" w:styleId="a1">
@@ -5520,7 +5357,7 @@
 </file>
 
 <file path=customXml/itemProps1.xml><?xml version="1.0" encoding="utf-8"?>
-<ds:datastoreItem xmlns:ds="http://schemas.openxmlformats.org/officeDocument/2006/customXml" ds:itemID="{21610BD3-ACFD-4A42-A2DE-306830E77868}">
+<ds:datastoreItem xmlns:ds="http://schemas.openxmlformats.org/officeDocument/2006/customXml" ds:itemID="{8378B720-327C-4D5E-9941-ADB4EDC81A15}">
   <ds:schemaRefs>
     <ds:schemaRef ds:uri="http://schemas.openxmlformats.org/officeDocument/2006/bibliography"/>
   </ds:schemaRefs>

</xml_diff>

<commit_message>
Add section 5, add demo video
</commit_message>
<xml_diff>
--- a/Ведомость.docx
+++ b/Ведомость.docx
@@ -1,6 +1,6 @@
 
 <file path=word/document.xml><?xml version="1.0" encoding="utf-8"?>
-<w:document xmlns:wpc="http://schemas.microsoft.com/office/word/2010/wordprocessingCanvas" xmlns:cx="http://schemas.microsoft.com/office/drawing/2014/chartex" xmlns:cx1="http://schemas.microsoft.com/office/drawing/2015/9/8/chartex" xmlns:cx2="http://schemas.microsoft.com/office/drawing/2015/10/21/chartex" xmlns:cx3="http://schemas.microsoft.com/office/drawing/2016/5/9/chartex" xmlns:cx4="http://schemas.microsoft.com/office/drawing/2016/5/10/chartex" xmlns:cx5="http://schemas.microsoft.com/office/drawing/2016/5/11/chartex" xmlns:cx6="http://schemas.microsoft.com/office/drawing/2016/5/12/chartex" xmlns:cx7="http://schemas.microsoft.com/office/drawing/2016/5/13/chartex" xmlns:cx8="http://schemas.microsoft.com/office/drawing/2016/5/14/chartex" xmlns:mc="http://schemas.openxmlformats.org/markup-compatibility/2006" xmlns:aink="http://schemas.microsoft.com/office/drawing/2016/ink" xmlns:am3d="http://schemas.microsoft.com/office/drawing/2017/model3d" xmlns:o="urn:schemas-microsoft-com:office:office" xmlns:r="http://schemas.openxmlformats.org/officeDocument/2006/relationships" xmlns:m="http://schemas.openxmlformats.org/officeDocument/2006/math" xmlns:v="urn:schemas-microsoft-com:vml" xmlns:wp14="http://schemas.microsoft.com/office/word/2010/wordprocessingDrawing" xmlns:wp="http://schemas.openxmlformats.org/drawingml/2006/wordprocessingDrawing" xmlns:w10="urn:schemas-microsoft-com:office:word" xmlns:w="http://schemas.openxmlformats.org/wordprocessingml/2006/main" xmlns:w14="http://schemas.microsoft.com/office/word/2010/wordml" xmlns:w15="http://schemas.microsoft.com/office/word/2012/wordml" xmlns:w16cid="http://schemas.microsoft.com/office/word/2016/wordml/cid" xmlns:w16se="http://schemas.microsoft.com/office/word/2015/wordml/symex" xmlns:wpg="http://schemas.microsoft.com/office/word/2010/wordprocessingGroup" xmlns:wpi="http://schemas.microsoft.com/office/word/2010/wordprocessingInk" xmlns:wne="http://schemas.microsoft.com/office/word/2006/wordml" xmlns:wps="http://schemas.microsoft.com/office/word/2010/wordprocessingShape" mc:Ignorable="w14 w15 w16se w16cid wp14">
+<w:document xmlns:wpc="http://schemas.microsoft.com/office/word/2010/wordprocessingCanvas" xmlns:cx="http://schemas.microsoft.com/office/drawing/2014/chartex" xmlns:cx1="http://schemas.microsoft.com/office/drawing/2015/9/8/chartex" xmlns:mc="http://schemas.openxmlformats.org/markup-compatibility/2006" xmlns:o="urn:schemas-microsoft-com:office:office" xmlns:r="http://schemas.openxmlformats.org/officeDocument/2006/relationships" xmlns:m="http://schemas.openxmlformats.org/officeDocument/2006/math" xmlns:v="urn:schemas-microsoft-com:vml" xmlns:wp14="http://schemas.microsoft.com/office/word/2010/wordprocessingDrawing" xmlns:wp="http://schemas.openxmlformats.org/drawingml/2006/wordprocessingDrawing" xmlns:w10="urn:schemas-microsoft-com:office:word" xmlns:w="http://schemas.openxmlformats.org/wordprocessingml/2006/main" xmlns:w14="http://schemas.microsoft.com/office/word/2010/wordml" xmlns:w15="http://schemas.microsoft.com/office/word/2012/wordml" xmlns:w16se="http://schemas.microsoft.com/office/word/2015/wordml/symex" xmlns:wpg="http://schemas.microsoft.com/office/word/2010/wordprocessingGroup" xmlns:wpi="http://schemas.microsoft.com/office/word/2010/wordprocessingInk" xmlns:wne="http://schemas.microsoft.com/office/word/2006/wordml" xmlns:wps="http://schemas.microsoft.com/office/word/2010/wordprocessingShape" mc:Ignorable="w14 w15 w16se wp14">
   <w:body>
     <w:tbl>
       <w:tblPr>
@@ -155,7 +155,7 @@
           </w:tcPr>
           <w:p>
             <w:pPr>
-              <w:pStyle w:val="1"/>
+              <w:pStyle w:val="Heading1"/>
               <w:spacing w:before="0" w:after="0" w:line="276" w:lineRule="auto"/>
               <w:ind w:firstLine="0"/>
               <w:jc w:val="left"/>
@@ -292,9 +292,8 @@
               <w:rPr>
                 <w:sz w:val="22"/>
                 <w:szCs w:val="22"/>
-                <w:lang w:val="en-US"/>
-              </w:rPr>
-              <w:t>–</w:t>
+              </w:rPr>
+              <w:t>-</w:t>
             </w:r>
             <w:r>
               <w:rPr>
@@ -342,7 +341,7 @@
           </w:tcPr>
           <w:p>
             <w:pPr>
-              <w:pStyle w:val="2"/>
+              <w:pStyle w:val="Heading2"/>
               <w:spacing w:line="276" w:lineRule="auto"/>
               <w:ind w:firstLine="0"/>
               <w:rPr>
@@ -401,17 +400,8 @@
               <w:rPr>
                 <w:sz w:val="22"/>
                 <w:szCs w:val="22"/>
-                <w:lang w:val="en-US"/>
-              </w:rPr>
-              <w:t>1</w:t>
-            </w:r>
-            <w:r>
-              <w:rPr>
-                <w:sz w:val="22"/>
-                <w:szCs w:val="22"/>
-                <w:lang w:val="en-US"/>
-              </w:rPr>
-              <w:t>9</w:t>
+              </w:rPr>
+              <w:t>14</w:t>
             </w:r>
             <w:r>
               <w:rPr>
@@ -469,8 +459,6 @@
               </w:rPr>
               <w:t>Отзыв руководителя</w:t>
             </w:r>
-            <w:bookmarkStart w:id="0" w:name="_GoBack"/>
-            <w:bookmarkEnd w:id="0"/>
           </w:p>
         </w:tc>
         <w:tc>
@@ -657,7 +645,7 @@
           </w:tcPr>
           <w:p>
             <w:pPr>
-              <w:pStyle w:val="1"/>
+              <w:pStyle w:val="Heading1"/>
               <w:spacing w:before="0" w:after="0" w:line="276" w:lineRule="auto"/>
               <w:ind w:firstLine="0"/>
               <w:jc w:val="left"/>
@@ -856,7 +844,7 @@
                 <w:sz w:val="22"/>
                 <w:szCs w:val="22"/>
               </w:rPr>
-              <w:t>Синхронизация локальной и удалённой баз данных</w:t>
+              <w:t xml:space="preserve">Синхронизация локальной и удалённой </w:t>
             </w:r>
           </w:p>
         </w:tc>
@@ -871,7 +859,7 @@
           </w:tcPr>
           <w:p>
             <w:pPr>
-              <w:pStyle w:val="3"/>
+              <w:pStyle w:val="Heading3"/>
               <w:spacing w:line="276" w:lineRule="auto"/>
               <w:ind w:left="34" w:firstLine="33"/>
               <w:rPr>
@@ -933,14 +921,7 @@
                 <w:sz w:val="22"/>
                 <w:szCs w:val="22"/>
               </w:rPr>
-              <w:t xml:space="preserve">Схема </w:t>
-            </w:r>
-            <w:r>
-              <w:rPr>
-                <w:sz w:val="22"/>
-                <w:szCs w:val="22"/>
-              </w:rPr>
-              <w:t>алгоритма</w:t>
+              <w:t>баз данных</w:t>
             </w:r>
           </w:p>
         </w:tc>
@@ -1005,6 +986,13 @@
                 <w:szCs w:val="22"/>
               </w:rPr>
             </w:pPr>
+            <w:r>
+              <w:rPr>
+                <w:sz w:val="22"/>
+                <w:szCs w:val="22"/>
+              </w:rPr>
+              <w:t>Схема алгоритма</w:t>
+            </w:r>
           </w:p>
         </w:tc>
         <w:tc>
@@ -1018,7 +1006,7 @@
           </w:tcPr>
           <w:p>
             <w:pPr>
-              <w:pStyle w:val="3"/>
+              <w:pStyle w:val="Heading3"/>
               <w:spacing w:line="276" w:lineRule="auto"/>
               <w:ind w:left="34" w:firstLine="33"/>
               <w:rPr>
@@ -1051,70 +1039,6 @@
                 <w:szCs w:val="22"/>
               </w:rPr>
             </w:pPr>
-            <w:r>
-              <w:rPr>
-                <w:sz w:val="22"/>
-                <w:szCs w:val="22"/>
-              </w:rPr>
-              <w:t>ГУИР.</w:t>
-            </w:r>
-            <w:r>
-              <w:rPr>
-                <w:sz w:val="22"/>
-                <w:szCs w:val="22"/>
-              </w:rPr>
-              <w:t>4</w:t>
-            </w:r>
-            <w:r>
-              <w:rPr>
-                <w:sz w:val="22"/>
-                <w:szCs w:val="22"/>
-                <w:lang w:val="en-US"/>
-              </w:rPr>
-              <w:t>5100</w:t>
-            </w:r>
-            <w:r>
-              <w:rPr>
-                <w:sz w:val="22"/>
-                <w:szCs w:val="22"/>
-              </w:rPr>
-              <w:t>6</w:t>
-            </w:r>
-            <w:r>
-              <w:rPr>
-                <w:sz w:val="22"/>
-                <w:szCs w:val="22"/>
-              </w:rPr>
-              <w:t>-</w:t>
-            </w:r>
-            <w:r>
-              <w:rPr>
-                <w:sz w:val="22"/>
-                <w:szCs w:val="22"/>
-              </w:rPr>
-              <w:t>0</w:t>
-            </w:r>
-            <w:r>
-              <w:rPr>
-                <w:sz w:val="22"/>
-                <w:szCs w:val="22"/>
-              </w:rPr>
-              <w:t>2</w:t>
-            </w:r>
-            <w:r>
-              <w:rPr>
-                <w:sz w:val="22"/>
-                <w:szCs w:val="22"/>
-              </w:rPr>
-              <w:t xml:space="preserve"> С</w:t>
-            </w:r>
-            <w:r>
-              <w:rPr>
-                <w:sz w:val="22"/>
-                <w:szCs w:val="22"/>
-              </w:rPr>
-              <w:t>А</w:t>
-            </w:r>
           </w:p>
         </w:tc>
         <w:tc>
@@ -1132,20 +1056,6 @@
                 <w:szCs w:val="22"/>
               </w:rPr>
             </w:pPr>
-            <w:r>
-              <w:rPr>
-                <w:sz w:val="22"/>
-                <w:szCs w:val="22"/>
-              </w:rPr>
-              <w:t xml:space="preserve">Удаление </w:t>
-            </w:r>
-            <w:r>
-              <w:rPr>
-                <w:sz w:val="22"/>
-                <w:szCs w:val="22"/>
-              </w:rPr>
-              <w:t>категории</w:t>
-            </w:r>
           </w:p>
         </w:tc>
         <w:tc>
@@ -1159,7 +1069,7 @@
           </w:tcPr>
           <w:p>
             <w:pPr>
-              <w:pStyle w:val="3"/>
+              <w:pStyle w:val="Heading3"/>
               <w:spacing w:line="276" w:lineRule="auto"/>
               <w:ind w:left="34" w:firstLine="33"/>
               <w:rPr>
@@ -1167,13 +1077,8 @@
                 <w:szCs w:val="22"/>
               </w:rPr>
             </w:pPr>
-            <w:r>
-              <w:rPr>
-                <w:sz w:val="22"/>
-                <w:szCs w:val="22"/>
-              </w:rPr>
-              <w:t>Формат А1</w:t>
-            </w:r>
+            <w:bookmarkStart w:id="0" w:name="_GoBack"/>
+            <w:bookmarkEnd w:id="0"/>
           </w:p>
         </w:tc>
       </w:tr>
@@ -1199,6 +1104,77 @@
                 <w:szCs w:val="22"/>
               </w:rPr>
             </w:pPr>
+            <w:r>
+              <w:rPr>
+                <w:sz w:val="22"/>
+                <w:szCs w:val="22"/>
+              </w:rPr>
+              <w:t>ГУИР.</w:t>
+            </w:r>
+            <w:r>
+              <w:rPr>
+                <w:sz w:val="22"/>
+                <w:szCs w:val="22"/>
+              </w:rPr>
+              <w:t>4</w:t>
+            </w:r>
+            <w:r>
+              <w:rPr>
+                <w:sz w:val="22"/>
+                <w:szCs w:val="22"/>
+              </w:rPr>
+              <w:t>5100</w:t>
+            </w:r>
+            <w:r>
+              <w:rPr>
+                <w:sz w:val="22"/>
+                <w:szCs w:val="22"/>
+              </w:rPr>
+              <w:t>6</w:t>
+            </w:r>
+            <w:r>
+              <w:rPr>
+                <w:sz w:val="22"/>
+                <w:szCs w:val="22"/>
+              </w:rPr>
+              <w:t>-</w:t>
+            </w:r>
+            <w:r>
+              <w:rPr>
+                <w:sz w:val="22"/>
+                <w:szCs w:val="22"/>
+              </w:rPr>
+              <w:t>0</w:t>
+            </w:r>
+            <w:r>
+              <w:rPr>
+                <w:sz w:val="22"/>
+                <w:szCs w:val="22"/>
+              </w:rPr>
+              <w:t>1</w:t>
+            </w:r>
+            <w:r>
+              <w:rPr>
+                <w:sz w:val="22"/>
+                <w:szCs w:val="22"/>
+                <w:lang w:val="en-US"/>
+              </w:rPr>
+              <w:t> </w:t>
+            </w:r>
+            <w:r>
+              <w:rPr>
+                <w:sz w:val="22"/>
+                <w:szCs w:val="22"/>
+              </w:rPr>
+              <w:t>С</w:t>
+            </w:r>
+            <w:r>
+              <w:rPr>
+                <w:sz w:val="22"/>
+                <w:szCs w:val="22"/>
+              </w:rPr>
+              <w:t>П</w:t>
+            </w:r>
           </w:p>
         </w:tc>
         <w:tc>
@@ -1221,14 +1197,7 @@
                 <w:sz w:val="22"/>
                 <w:szCs w:val="22"/>
               </w:rPr>
-              <w:t xml:space="preserve">Схема </w:t>
-            </w:r>
-            <w:r>
-              <w:rPr>
-                <w:sz w:val="22"/>
-                <w:szCs w:val="22"/>
-              </w:rPr>
-              <w:t>алгоритма</w:t>
+              <w:t>Программное средство учёта</w:t>
             </w:r>
           </w:p>
         </w:tc>
@@ -1243,7 +1212,7 @@
           </w:tcPr>
           <w:p>
             <w:pPr>
-              <w:pStyle w:val="3"/>
+              <w:pStyle w:val="Heading3"/>
               <w:spacing w:line="276" w:lineRule="auto"/>
               <w:ind w:left="34" w:firstLine="33"/>
               <w:rPr>
@@ -1251,6 +1220,13 @@
                 <w:szCs w:val="22"/>
               </w:rPr>
             </w:pPr>
+            <w:r>
+              <w:rPr>
+                <w:sz w:val="22"/>
+                <w:szCs w:val="22"/>
+              </w:rPr>
+              <w:t>Формат А1</w:t>
+            </w:r>
           </w:p>
         </w:tc>
       </w:tr>
@@ -1293,6 +1269,13 @@
                 <w:szCs w:val="22"/>
               </w:rPr>
             </w:pPr>
+            <w:r>
+              <w:rPr>
+                <w:sz w:val="22"/>
+                <w:szCs w:val="22"/>
+              </w:rPr>
+              <w:t>пресонального бюджета</w:t>
+            </w:r>
           </w:p>
         </w:tc>
         <w:tc>
@@ -1306,7 +1289,7 @@
           </w:tcPr>
           <w:p>
             <w:pPr>
-              <w:pStyle w:val="3"/>
+              <w:pStyle w:val="Heading3"/>
               <w:spacing w:line="276" w:lineRule="auto"/>
               <w:ind w:left="34" w:firstLine="33"/>
               <w:rPr>
@@ -1339,77 +1322,6 @@
                 <w:szCs w:val="22"/>
               </w:rPr>
             </w:pPr>
-            <w:r>
-              <w:rPr>
-                <w:sz w:val="22"/>
-                <w:szCs w:val="22"/>
-              </w:rPr>
-              <w:t>ГУИР.</w:t>
-            </w:r>
-            <w:r>
-              <w:rPr>
-                <w:sz w:val="22"/>
-                <w:szCs w:val="22"/>
-              </w:rPr>
-              <w:t>4</w:t>
-            </w:r>
-            <w:r>
-              <w:rPr>
-                <w:sz w:val="22"/>
-                <w:szCs w:val="22"/>
-              </w:rPr>
-              <w:t>5100</w:t>
-            </w:r>
-            <w:r>
-              <w:rPr>
-                <w:sz w:val="22"/>
-                <w:szCs w:val="22"/>
-              </w:rPr>
-              <w:t>6</w:t>
-            </w:r>
-            <w:r>
-              <w:rPr>
-                <w:sz w:val="22"/>
-                <w:szCs w:val="22"/>
-              </w:rPr>
-              <w:t>-</w:t>
-            </w:r>
-            <w:r>
-              <w:rPr>
-                <w:sz w:val="22"/>
-                <w:szCs w:val="22"/>
-              </w:rPr>
-              <w:t>0</w:t>
-            </w:r>
-            <w:r>
-              <w:rPr>
-                <w:sz w:val="22"/>
-                <w:szCs w:val="22"/>
-              </w:rPr>
-              <w:t>1</w:t>
-            </w:r>
-            <w:r>
-              <w:rPr>
-                <w:sz w:val="22"/>
-                <w:szCs w:val="22"/>
-                <w:lang w:val="en-US"/>
-              </w:rPr>
-              <w:t> </w:t>
-            </w:r>
-            <w:r>
-              <w:rPr>
-                <w:sz w:val="22"/>
-                <w:szCs w:val="22"/>
-              </w:rPr>
-              <w:t>С</w:t>
-            </w:r>
-            <w:r>
-              <w:rPr>
-                <w:sz w:val="22"/>
-                <w:szCs w:val="22"/>
-              </w:rPr>
-              <w:t>П</w:t>
-            </w:r>
           </w:p>
         </w:tc>
         <w:tc>
@@ -1432,23 +1344,7 @@
                 <w:sz w:val="22"/>
                 <w:szCs w:val="22"/>
               </w:rPr>
-              <w:t xml:space="preserve">Программное средство учёта </w:t>
-            </w:r>
-            <w:proofErr w:type="spellStart"/>
-            <w:r>
-              <w:rPr>
-                <w:sz w:val="22"/>
-                <w:szCs w:val="22"/>
-              </w:rPr>
-              <w:t>пресонального</w:t>
-            </w:r>
-            <w:proofErr w:type="spellEnd"/>
-            <w:r>
-              <w:rPr>
-                <w:sz w:val="22"/>
-                <w:szCs w:val="22"/>
-              </w:rPr>
-              <w:t xml:space="preserve"> бюджета</w:t>
+              <w:t>Схема программы</w:t>
             </w:r>
           </w:p>
         </w:tc>
@@ -1463,7 +1359,7 @@
           </w:tcPr>
           <w:p>
             <w:pPr>
-              <w:pStyle w:val="3"/>
+              <w:pStyle w:val="Heading3"/>
               <w:spacing w:line="276" w:lineRule="auto"/>
               <w:ind w:left="34" w:firstLine="33"/>
               <w:rPr>
@@ -1471,13 +1367,6 @@
                 <w:szCs w:val="22"/>
               </w:rPr>
             </w:pPr>
-            <w:r>
-              <w:rPr>
-                <w:sz w:val="22"/>
-                <w:szCs w:val="22"/>
-              </w:rPr>
-              <w:t>Формат А1</w:t>
-            </w:r>
           </w:p>
         </w:tc>
       </w:tr>
@@ -1520,13 +1409,6 @@
                 <w:szCs w:val="22"/>
               </w:rPr>
             </w:pPr>
-            <w:r>
-              <w:rPr>
-                <w:sz w:val="22"/>
-                <w:szCs w:val="22"/>
-              </w:rPr>
-              <w:t>Схема программы</w:t>
-            </w:r>
           </w:p>
         </w:tc>
         <w:tc>
@@ -1540,7 +1422,7 @@
           </w:tcPr>
           <w:p>
             <w:pPr>
-              <w:pStyle w:val="3"/>
+              <w:pStyle w:val="Heading3"/>
               <w:spacing w:line="276" w:lineRule="auto"/>
               <w:ind w:left="34" w:firstLine="33"/>
               <w:rPr>
@@ -1573,6 +1455,50 @@
                 <w:szCs w:val="22"/>
               </w:rPr>
             </w:pPr>
+            <w:r>
+              <w:rPr>
+                <w:sz w:val="22"/>
+                <w:szCs w:val="22"/>
+              </w:rPr>
+              <w:t>ГУИР.4</w:t>
+            </w:r>
+            <w:r>
+              <w:rPr>
+                <w:sz w:val="22"/>
+                <w:szCs w:val="22"/>
+              </w:rPr>
+              <w:t>5100</w:t>
+            </w:r>
+            <w:r>
+              <w:rPr>
+                <w:sz w:val="22"/>
+                <w:szCs w:val="22"/>
+                <w:lang w:val="en-US"/>
+              </w:rPr>
+              <w:t>6</w:t>
+            </w:r>
+            <w:r>
+              <w:rPr>
+                <w:sz w:val="22"/>
+                <w:szCs w:val="22"/>
+              </w:rPr>
+              <w:t>-0</w:t>
+            </w:r>
+            <w:r>
+              <w:rPr>
+                <w:sz w:val="22"/>
+                <w:szCs w:val="22"/>
+                <w:lang w:val="en-US"/>
+              </w:rPr>
+              <w:t>1</w:t>
+            </w:r>
+            <w:r>
+              <w:rPr>
+                <w:sz w:val="22"/>
+                <w:szCs w:val="22"/>
+              </w:rPr>
+              <w:t xml:space="preserve"> ПЛ</w:t>
+            </w:r>
           </w:p>
         </w:tc>
         <w:tc>
@@ -1590,6 +1516,13 @@
                 <w:szCs w:val="22"/>
               </w:rPr>
             </w:pPr>
+            <w:r>
+              <w:rPr>
+                <w:sz w:val="22"/>
+                <w:szCs w:val="22"/>
+              </w:rPr>
+              <w:t xml:space="preserve">Цели и задачи дипломного </w:t>
+            </w:r>
           </w:p>
         </w:tc>
         <w:tc>
@@ -1603,7 +1536,7 @@
           </w:tcPr>
           <w:p>
             <w:pPr>
-              <w:pStyle w:val="3"/>
+              <w:pStyle w:val="Heading3"/>
               <w:spacing w:line="276" w:lineRule="auto"/>
               <w:ind w:left="34" w:firstLine="33"/>
               <w:rPr>
@@ -1611,6 +1544,13 @@
                 <w:szCs w:val="22"/>
               </w:rPr>
             </w:pPr>
+            <w:r>
+              <w:rPr>
+                <w:sz w:val="22"/>
+                <w:szCs w:val="22"/>
+              </w:rPr>
+              <w:t>Формат А1</w:t>
+            </w:r>
           </w:p>
         </w:tc>
       </w:tr>
@@ -1636,43 +1576,6 @@
                 <w:szCs w:val="22"/>
               </w:rPr>
             </w:pPr>
-            <w:r>
-              <w:rPr>
-                <w:sz w:val="22"/>
-                <w:szCs w:val="22"/>
-              </w:rPr>
-              <w:t>ГУИР.35100</w:t>
-            </w:r>
-            <w:r>
-              <w:rPr>
-                <w:sz w:val="22"/>
-                <w:szCs w:val="22"/>
-                <w:lang w:val="en-US"/>
-              </w:rPr>
-              <w:t>5</w:t>
-            </w:r>
-            <w:r>
-              <w:rPr>
-                <w:sz w:val="22"/>
-                <w:szCs w:val="22"/>
-              </w:rPr>
-              <w:t>-0</w:t>
-            </w:r>
-            <w:r>
-              <w:rPr>
-                <w:sz w:val="22"/>
-                <w:szCs w:val="22"/>
-                <w:lang w:val="en-US"/>
-              </w:rPr>
-              <w:t>1</w:t>
-            </w:r>
-            <w:r>
-              <w:rPr>
-                <w:sz w:val="22"/>
-                <w:szCs w:val="22"/>
-              </w:rPr>
-              <w:t xml:space="preserve"> ПЛ</w:t>
-            </w:r>
           </w:p>
         </w:tc>
         <w:tc>
@@ -1695,7 +1598,7 @@
                 <w:sz w:val="22"/>
                 <w:szCs w:val="22"/>
               </w:rPr>
-              <w:t>Диаграмма вариантов использования программного средства</w:t>
+              <w:t>проектирования</w:t>
             </w:r>
           </w:p>
         </w:tc>
@@ -1710,7 +1613,7 @@
           </w:tcPr>
           <w:p>
             <w:pPr>
-              <w:pStyle w:val="3"/>
+              <w:pStyle w:val="Heading3"/>
               <w:spacing w:line="276" w:lineRule="auto"/>
               <w:ind w:left="34" w:firstLine="33"/>
               <w:rPr>
@@ -1718,13 +1621,6 @@
                 <w:szCs w:val="22"/>
               </w:rPr>
             </w:pPr>
-            <w:r>
-              <w:rPr>
-                <w:sz w:val="22"/>
-                <w:szCs w:val="22"/>
-              </w:rPr>
-              <w:t>Формат А1</w:t>
-            </w:r>
           </w:p>
         </w:tc>
       </w:tr>
@@ -1760,7 +1656,7 @@
           </w:tcPr>
           <w:p>
             <w:pPr>
-              <w:pStyle w:val="3"/>
+              <w:pStyle w:val="Heading3"/>
               <w:spacing w:line="276" w:lineRule="auto"/>
               <w:ind w:firstLine="0"/>
               <w:jc w:val="both"/>
@@ -1789,7 +1685,7 @@
           </w:tcPr>
           <w:p>
             <w:pPr>
-              <w:pStyle w:val="3"/>
+              <w:pStyle w:val="Heading3"/>
               <w:spacing w:line="276" w:lineRule="auto"/>
               <w:ind w:left="34" w:firstLine="33"/>
               <w:rPr>
@@ -1832,7 +1728,7 @@
           </w:tcPr>
           <w:p>
             <w:pPr>
-              <w:pStyle w:val="3"/>
+              <w:pStyle w:val="Heading3"/>
               <w:spacing w:line="276" w:lineRule="auto"/>
               <w:ind w:firstLine="0"/>
               <w:jc w:val="both"/>
@@ -1854,7 +1750,7 @@
           </w:tcPr>
           <w:p>
             <w:pPr>
-              <w:pStyle w:val="3"/>
+              <w:pStyle w:val="Heading3"/>
               <w:spacing w:line="276" w:lineRule="auto"/>
               <w:ind w:left="34" w:firstLine="33"/>
               <w:rPr>
@@ -1892,7 +1788,21 @@
                 <w:sz w:val="22"/>
                 <w:szCs w:val="22"/>
               </w:rPr>
-              <w:t>ГУИР.35100</w:t>
+              <w:t>ГУИР.</w:t>
+            </w:r>
+            <w:r>
+              <w:rPr>
+                <w:sz w:val="22"/>
+                <w:szCs w:val="22"/>
+              </w:rPr>
+              <w:t>4</w:t>
+            </w:r>
+            <w:r>
+              <w:rPr>
+                <w:sz w:val="22"/>
+                <w:szCs w:val="22"/>
+              </w:rPr>
+              <w:t>5100</w:t>
             </w:r>
             <w:r>
               <w:rPr>
@@ -1900,7 +1810,7 @@
                 <w:szCs w:val="22"/>
                 <w:lang w:val="en-US"/>
               </w:rPr>
-              <w:t>5</w:t>
+              <w:t>6</w:t>
             </w:r>
             <w:r>
               <w:rPr>
@@ -1946,7 +1856,7 @@
                 <w:sz w:val="22"/>
                 <w:szCs w:val="22"/>
               </w:rPr>
-              <w:t>Физическая модель базы данных</w:t>
+              <w:t xml:space="preserve">Диаграмма вариантов использования </w:t>
             </w:r>
           </w:p>
         </w:tc>
@@ -1961,7 +1871,7 @@
           </w:tcPr>
           <w:p>
             <w:pPr>
-              <w:pStyle w:val="3"/>
+              <w:pStyle w:val="Heading3"/>
               <w:spacing w:line="276" w:lineRule="auto"/>
               <w:ind w:left="34" w:firstLine="33"/>
               <w:rPr>
@@ -2023,7 +1933,7 @@
                 <w:sz w:val="22"/>
                 <w:szCs w:val="22"/>
               </w:rPr>
-              <w:t>Плакат</w:t>
+              <w:t>программного средства</w:t>
             </w:r>
           </w:p>
         </w:tc>
@@ -2038,9 +1948,9 @@
           </w:tcPr>
           <w:p>
             <w:pPr>
-              <w:pStyle w:val="3"/>
-              <w:spacing w:line="276" w:lineRule="auto"/>
-              <w:ind w:left="34"/>
+              <w:pStyle w:val="Heading3"/>
+              <w:spacing w:line="276" w:lineRule="auto"/>
+              <w:ind w:left="34" w:firstLine="33"/>
               <w:rPr>
                 <w:sz w:val="22"/>
                 <w:szCs w:val="22"/>
@@ -2088,6 +1998,13 @@
                 <w:szCs w:val="22"/>
               </w:rPr>
             </w:pPr>
+            <w:r>
+              <w:rPr>
+                <w:sz w:val="22"/>
+                <w:szCs w:val="22"/>
+              </w:rPr>
+              <w:t>Плакат</w:t>
+            </w:r>
           </w:p>
         </w:tc>
         <w:tc>
@@ -2101,7 +2018,7 @@
           </w:tcPr>
           <w:p>
             <w:pPr>
-              <w:pStyle w:val="3"/>
+              <w:pStyle w:val="Heading3"/>
               <w:spacing w:line="276" w:lineRule="auto"/>
               <w:ind w:left="34"/>
               <w:rPr>
@@ -2134,43 +2051,6 @@
                 <w:szCs w:val="22"/>
               </w:rPr>
             </w:pPr>
-            <w:r>
-              <w:rPr>
-                <w:sz w:val="22"/>
-                <w:szCs w:val="22"/>
-              </w:rPr>
-              <w:t>ГУИР.35100</w:t>
-            </w:r>
-            <w:r>
-              <w:rPr>
-                <w:sz w:val="22"/>
-                <w:szCs w:val="22"/>
-                <w:lang w:val="en-US"/>
-              </w:rPr>
-              <w:t>5</w:t>
-            </w:r>
-            <w:r>
-              <w:rPr>
-                <w:sz w:val="22"/>
-                <w:szCs w:val="22"/>
-              </w:rPr>
-              <w:t>-0</w:t>
-            </w:r>
-            <w:r>
-              <w:rPr>
-                <w:sz w:val="22"/>
-                <w:szCs w:val="22"/>
-                <w:lang w:val="en-US"/>
-              </w:rPr>
-              <w:t>3</w:t>
-            </w:r>
-            <w:r>
-              <w:rPr>
-                <w:sz w:val="22"/>
-                <w:szCs w:val="22"/>
-              </w:rPr>
-              <w:t xml:space="preserve"> ПЛ</w:t>
-            </w:r>
           </w:p>
         </w:tc>
         <w:tc>
@@ -2188,13 +2068,6 @@
                 <w:szCs w:val="22"/>
               </w:rPr>
             </w:pPr>
-            <w:r>
-              <w:rPr>
-                <w:sz w:val="22"/>
-                <w:szCs w:val="22"/>
-              </w:rPr>
-              <w:t>Диаграмма классов программного средства</w:t>
-            </w:r>
           </w:p>
         </w:tc>
         <w:tc>
@@ -2208,21 +2081,14 @@
           </w:tcPr>
           <w:p>
             <w:pPr>
-              <w:pStyle w:val="3"/>
-              <w:spacing w:line="276" w:lineRule="auto"/>
-              <w:ind w:left="34" w:firstLine="33"/>
-              <w:rPr>
-                <w:sz w:val="22"/>
-                <w:szCs w:val="22"/>
-              </w:rPr>
-            </w:pPr>
-            <w:r>
-              <w:rPr>
-                <w:sz w:val="22"/>
-                <w:szCs w:val="22"/>
-              </w:rPr>
-              <w:t>Формат А1</w:t>
-            </w:r>
+              <w:pStyle w:val="Heading3"/>
+              <w:spacing w:line="276" w:lineRule="auto"/>
+              <w:ind w:left="34"/>
+              <w:rPr>
+                <w:sz w:val="22"/>
+                <w:szCs w:val="22"/>
+              </w:rPr>
+            </w:pPr>
           </w:p>
         </w:tc>
       </w:tr>
@@ -2236,44 +2102,85 @@
             <w:gridSpan w:val="5"/>
             <w:tcBorders>
               <w:left w:val="single" w:sz="8" w:space="0" w:color="auto"/>
-              <w:bottom w:val="single" w:sz="8" w:space="0" w:color="auto"/>
-            </w:tcBorders>
-            <w:vAlign w:val="center"/>
-          </w:tcPr>
-          <w:p>
-            <w:pPr>
-              <w:spacing w:line="276" w:lineRule="auto"/>
-              <w:rPr>
-                <w:sz w:val="22"/>
-                <w:szCs w:val="22"/>
-              </w:rPr>
-            </w:pPr>
+            </w:tcBorders>
+            <w:vAlign w:val="center"/>
+          </w:tcPr>
+          <w:p>
+            <w:pPr>
+              <w:spacing w:line="276" w:lineRule="auto"/>
+              <w:ind w:firstLine="0"/>
+              <w:rPr>
+                <w:sz w:val="22"/>
+                <w:szCs w:val="22"/>
+              </w:rPr>
+            </w:pPr>
+            <w:r>
+              <w:rPr>
+                <w:sz w:val="22"/>
+                <w:szCs w:val="22"/>
+              </w:rPr>
+              <w:t>ГУИР.4</w:t>
+            </w:r>
+            <w:r>
+              <w:rPr>
+                <w:sz w:val="22"/>
+                <w:szCs w:val="22"/>
+              </w:rPr>
+              <w:t>5100</w:t>
+            </w:r>
+            <w:r>
+              <w:rPr>
+                <w:sz w:val="22"/>
+                <w:szCs w:val="22"/>
+                <w:lang w:val="en-US"/>
+              </w:rPr>
+              <w:t>6</w:t>
+            </w:r>
+            <w:r>
+              <w:rPr>
+                <w:sz w:val="22"/>
+                <w:szCs w:val="22"/>
+              </w:rPr>
+              <w:t>-0</w:t>
+            </w:r>
+            <w:r>
+              <w:rPr>
+                <w:sz w:val="22"/>
+                <w:szCs w:val="22"/>
+                <w:lang w:val="en-US"/>
+              </w:rPr>
+              <w:t>3</w:t>
+            </w:r>
+            <w:r>
+              <w:rPr>
+                <w:sz w:val="22"/>
+                <w:szCs w:val="22"/>
+              </w:rPr>
+              <w:t xml:space="preserve"> ПЛ</w:t>
+            </w:r>
           </w:p>
         </w:tc>
         <w:tc>
           <w:tcPr>
             <w:tcW w:w="3827" w:type="dxa"/>
             <w:gridSpan w:val="4"/>
-            <w:tcBorders>
-              <w:bottom w:val="single" w:sz="8" w:space="0" w:color="auto"/>
-            </w:tcBorders>
-            <w:vAlign w:val="center"/>
-          </w:tcPr>
-          <w:p>
-            <w:pPr>
-              <w:spacing w:line="276" w:lineRule="auto"/>
-              <w:ind w:firstLine="0"/>
-              <w:rPr>
-                <w:sz w:val="22"/>
-                <w:szCs w:val="22"/>
-              </w:rPr>
-            </w:pPr>
-            <w:r>
-              <w:rPr>
-                <w:sz w:val="22"/>
-                <w:szCs w:val="22"/>
-              </w:rPr>
-              <w:t>Плакат</w:t>
+            <w:vAlign w:val="center"/>
+          </w:tcPr>
+          <w:p>
+            <w:pPr>
+              <w:spacing w:line="276" w:lineRule="auto"/>
+              <w:ind w:firstLine="0"/>
+              <w:rPr>
+                <w:sz w:val="22"/>
+                <w:szCs w:val="22"/>
+              </w:rPr>
+            </w:pPr>
+            <w:r>
+              <w:rPr>
+                <w:sz w:val="22"/>
+                <w:szCs w:val="22"/>
+              </w:rPr>
+              <w:t>Физическая модель базы данных</w:t>
             </w:r>
           </w:p>
         </w:tc>
@@ -2282,16 +2189,159 @@
             <w:tcW w:w="1701" w:type="dxa"/>
             <w:gridSpan w:val="2"/>
             <w:tcBorders>
-              <w:bottom w:val="single" w:sz="8" w:space="0" w:color="auto"/>
-              <w:right w:val="single" w:sz="8" w:space="0" w:color="auto"/>
-            </w:tcBorders>
-            <w:vAlign w:val="center"/>
-          </w:tcPr>
-          <w:p>
-            <w:pPr>
-              <w:pStyle w:val="3"/>
+              <w:right w:val="single" w:sz="8" w:space="0" w:color="auto"/>
+            </w:tcBorders>
+            <w:vAlign w:val="center"/>
+          </w:tcPr>
+          <w:p>
+            <w:pPr>
+              <w:pStyle w:val="Heading3"/>
               <w:spacing w:line="276" w:lineRule="auto"/>
               <w:ind w:left="34" w:firstLine="33"/>
+              <w:rPr>
+                <w:sz w:val="22"/>
+                <w:szCs w:val="22"/>
+              </w:rPr>
+            </w:pPr>
+            <w:r>
+              <w:rPr>
+                <w:sz w:val="22"/>
+                <w:szCs w:val="22"/>
+              </w:rPr>
+              <w:t>Формат А1</w:t>
+            </w:r>
+          </w:p>
+        </w:tc>
+      </w:tr>
+      <w:tr>
+        <w:trPr>
+          <w:cantSplit/>
+        </w:trPr>
+        <w:tc>
+          <w:tcPr>
+            <w:tcW w:w="4111" w:type="dxa"/>
+            <w:gridSpan w:val="5"/>
+            <w:tcBorders>
+              <w:left w:val="single" w:sz="8" w:space="0" w:color="auto"/>
+              <w:bottom w:val="single" w:sz="8" w:space="0" w:color="auto"/>
+            </w:tcBorders>
+            <w:vAlign w:val="center"/>
+          </w:tcPr>
+          <w:p>
+            <w:pPr>
+              <w:spacing w:line="276" w:lineRule="auto"/>
+              <w:rPr>
+                <w:sz w:val="22"/>
+                <w:szCs w:val="22"/>
+              </w:rPr>
+            </w:pPr>
+          </w:p>
+        </w:tc>
+        <w:tc>
+          <w:tcPr>
+            <w:tcW w:w="3827" w:type="dxa"/>
+            <w:gridSpan w:val="4"/>
+            <w:tcBorders>
+              <w:bottom w:val="single" w:sz="8" w:space="0" w:color="auto"/>
+            </w:tcBorders>
+            <w:vAlign w:val="center"/>
+          </w:tcPr>
+          <w:p>
+            <w:pPr>
+              <w:spacing w:line="276" w:lineRule="auto"/>
+              <w:ind w:firstLine="0"/>
+              <w:rPr>
+                <w:sz w:val="22"/>
+                <w:szCs w:val="22"/>
+              </w:rPr>
+            </w:pPr>
+            <w:r>
+              <w:rPr>
+                <w:sz w:val="22"/>
+                <w:szCs w:val="22"/>
+              </w:rPr>
+              <w:t>Плакат</w:t>
+            </w:r>
+          </w:p>
+        </w:tc>
+        <w:tc>
+          <w:tcPr>
+            <w:tcW w:w="1701" w:type="dxa"/>
+            <w:gridSpan w:val="2"/>
+            <w:tcBorders>
+              <w:bottom w:val="single" w:sz="8" w:space="0" w:color="auto"/>
+              <w:right w:val="single" w:sz="8" w:space="0" w:color="auto"/>
+            </w:tcBorders>
+            <w:vAlign w:val="center"/>
+          </w:tcPr>
+          <w:p>
+            <w:pPr>
+              <w:pStyle w:val="Heading3"/>
+              <w:spacing w:line="276" w:lineRule="auto"/>
+              <w:ind w:left="34" w:firstLine="33"/>
+              <w:rPr>
+                <w:sz w:val="22"/>
+                <w:szCs w:val="22"/>
+              </w:rPr>
+            </w:pPr>
+          </w:p>
+        </w:tc>
+      </w:tr>
+      <w:tr>
+        <w:trPr>
+          <w:cantSplit/>
+        </w:trPr>
+        <w:tc>
+          <w:tcPr>
+            <w:tcW w:w="4111" w:type="dxa"/>
+            <w:gridSpan w:val="5"/>
+            <w:tcBorders>
+              <w:left w:val="single" w:sz="8" w:space="0" w:color="auto"/>
+              <w:bottom w:val="single" w:sz="8" w:space="0" w:color="auto"/>
+            </w:tcBorders>
+          </w:tcPr>
+          <w:p>
+            <w:pPr>
+              <w:spacing w:line="276" w:lineRule="auto"/>
+              <w:rPr>
+                <w:sz w:val="22"/>
+                <w:szCs w:val="22"/>
+              </w:rPr>
+            </w:pPr>
+          </w:p>
+        </w:tc>
+        <w:tc>
+          <w:tcPr>
+            <w:tcW w:w="3827" w:type="dxa"/>
+            <w:gridSpan w:val="4"/>
+            <w:tcBorders>
+              <w:bottom w:val="single" w:sz="8" w:space="0" w:color="auto"/>
+            </w:tcBorders>
+          </w:tcPr>
+          <w:p>
+            <w:pPr>
+              <w:spacing w:line="276" w:lineRule="auto"/>
+              <w:rPr>
+                <w:sz w:val="22"/>
+                <w:szCs w:val="22"/>
+              </w:rPr>
+            </w:pPr>
+          </w:p>
+        </w:tc>
+        <w:tc>
+          <w:tcPr>
+            <w:tcW w:w="1701" w:type="dxa"/>
+            <w:gridSpan w:val="2"/>
+            <w:tcBorders>
+              <w:bottom w:val="single" w:sz="8" w:space="0" w:color="auto"/>
+              <w:right w:val="single" w:sz="8" w:space="0" w:color="auto"/>
+            </w:tcBorders>
+            <w:vAlign w:val="center"/>
+          </w:tcPr>
+          <w:p>
+            <w:pPr>
+              <w:spacing w:line="276" w:lineRule="auto"/>
+              <w:jc w:val="center"/>
               <w:rPr>
                 <w:sz w:val="22"/>
                 <w:szCs w:val="22"/>
@@ -2873,7 +2923,7 @@
           </w:tcPr>
           <w:p>
             <w:pPr>
-              <w:pStyle w:val="4"/>
+              <w:pStyle w:val="Heading4"/>
               <w:ind w:right="175" w:firstLine="0"/>
               <w:jc w:val="center"/>
               <w:rPr>
@@ -3290,18 +3340,8 @@
                 <w:sz w:val="16"/>
                 <w:szCs w:val="16"/>
               </w:rPr>
-              <w:t xml:space="preserve">№ </w:t>
-            </w:r>
-            <w:proofErr w:type="spellStart"/>
-            <w:r>
-              <w:rPr>
-                <w:i/>
-                <w:sz w:val="16"/>
-                <w:szCs w:val="16"/>
-              </w:rPr>
-              <w:t>докум</w:t>
-            </w:r>
-            <w:proofErr w:type="spellEnd"/>
+              <w:t>№ докум</w:t>
+            </w:r>
             <w:r>
               <w:rPr>
                 <w:i/>
@@ -3335,7 +3375,6 @@
                 <w:lang w:val="en-US"/>
               </w:rPr>
             </w:pPr>
-            <w:proofErr w:type="spellStart"/>
             <w:r>
               <w:rPr>
                 <w:i/>
@@ -3344,7 +3383,6 @@
               </w:rPr>
               <w:t>Подп</w:t>
             </w:r>
-            <w:proofErr w:type="spellEnd"/>
             <w:r>
               <w:rPr>
                 <w:i/>
@@ -3436,39 +3474,7 @@
                 <w:i/>
                 <w:sz w:val="20"/>
               </w:rPr>
-              <w:t xml:space="preserve"> с использованием </w:t>
-            </w:r>
-            <w:proofErr w:type="spellStart"/>
-            <w:r>
-              <w:rPr>
-                <w:i/>
-                <w:sz w:val="20"/>
-              </w:rPr>
-              <w:t>Unit</w:t>
-            </w:r>
-            <w:proofErr w:type="spellEnd"/>
-            <w:r>
-              <w:rPr>
-                <w:i/>
-                <w:sz w:val="20"/>
-              </w:rPr>
-              <w:t xml:space="preserve">-тестирования и </w:t>
-            </w:r>
-            <w:proofErr w:type="spellStart"/>
-            <w:r>
-              <w:rPr>
-                <w:i/>
-                <w:sz w:val="20"/>
-              </w:rPr>
-              <w:t>Mock</w:t>
-            </w:r>
-            <w:proofErr w:type="spellEnd"/>
-            <w:r>
-              <w:rPr>
-                <w:i/>
-                <w:sz w:val="20"/>
-              </w:rPr>
-              <w:t xml:space="preserve"> технологии.</w:t>
+              <w:t xml:space="preserve"> с использованием Unit-тестирования и Mock технологии.</w:t>
             </w:r>
           </w:p>
           <w:p>
@@ -3620,7 +3626,6 @@
                 <w:szCs w:val="16"/>
               </w:rPr>
             </w:pPr>
-            <w:proofErr w:type="spellStart"/>
             <w:r>
               <w:rPr>
                 <w:i/>
@@ -3629,7 +3634,6 @@
               </w:rPr>
               <w:t>Разраб</w:t>
             </w:r>
-            <w:proofErr w:type="spellEnd"/>
             <w:r>
               <w:rPr>
                 <w:i/>
@@ -3856,32 +3860,39 @@
               <w:rPr>
                 <w:i/>
                 <w:sz w:val="22"/>
+              </w:rPr>
+              <w:t>4</w:t>
+            </w:r>
+          </w:p>
+        </w:tc>
+        <w:tc>
+          <w:tcPr>
+            <w:tcW w:w="1105" w:type="dxa"/>
+            <w:tcBorders>
+              <w:top w:val="single" w:sz="8" w:space="0" w:color="auto"/>
+              <w:left w:val="single" w:sz="8" w:space="0" w:color="auto"/>
+              <w:bottom w:val="single" w:sz="8" w:space="0" w:color="auto"/>
+              <w:right w:val="single" w:sz="8" w:space="0" w:color="auto"/>
+            </w:tcBorders>
+            <w:vAlign w:val="center"/>
+          </w:tcPr>
+          <w:p>
+            <w:pPr>
+              <w:ind w:firstLine="0"/>
+              <w:jc w:val="center"/>
+              <w:rPr>
+                <w:i/>
+                <w:sz w:val="22"/>
+              </w:rPr>
+            </w:pPr>
+            <w:r>
+              <w:rPr>
+                <w:i/>
+                <w:sz w:val="22"/>
                 <w:lang w:val="en-US"/>
               </w:rPr>
-              <w:t>9</w:t>
-            </w:r>
-          </w:p>
-        </w:tc>
-        <w:tc>
-          <w:tcPr>
-            <w:tcW w:w="1105" w:type="dxa"/>
-            <w:tcBorders>
-              <w:top w:val="single" w:sz="8" w:space="0" w:color="auto"/>
-              <w:left w:val="single" w:sz="8" w:space="0" w:color="auto"/>
-              <w:bottom w:val="single" w:sz="8" w:space="0" w:color="auto"/>
-              <w:right w:val="single" w:sz="8" w:space="0" w:color="auto"/>
-            </w:tcBorders>
-            <w:vAlign w:val="center"/>
-          </w:tcPr>
-          <w:p>
-            <w:pPr>
-              <w:ind w:firstLine="0"/>
-              <w:jc w:val="center"/>
-              <w:rPr>
-                <w:i/>
-                <w:sz w:val="22"/>
-              </w:rPr>
-            </w:pPr>
+              <w:t>1</w:t>
+            </w:r>
             <w:r>
               <w:rPr>
                 <w:i/>
@@ -3896,15 +3907,7 @@
                 <w:sz w:val="22"/>
                 <w:lang w:val="en-US"/>
               </w:rPr>
-              <w:t>1</w:t>
-            </w:r>
-            <w:r>
-              <w:rPr>
-                <w:i/>
-                <w:sz w:val="22"/>
-                <w:lang w:val="en-US"/>
-              </w:rPr>
-              <w:t>9</w:t>
+              <w:t>4</w:t>
             </w:r>
           </w:p>
         </w:tc>
@@ -4146,23 +4149,13 @@
                 <w:szCs w:val="16"/>
               </w:rPr>
             </w:pPr>
-            <w:proofErr w:type="spellStart"/>
             <w:r>
               <w:rPr>
                 <w:i/>
                 <w:sz w:val="16"/>
                 <w:szCs w:val="16"/>
               </w:rPr>
-              <w:t>Т.контр</w:t>
-            </w:r>
-            <w:proofErr w:type="spellEnd"/>
-            <w:r>
-              <w:rPr>
-                <w:i/>
-                <w:sz w:val="16"/>
-                <w:szCs w:val="16"/>
-              </w:rPr>
-              <w:t>.</w:t>
+              <w:t>Т.контр.</w:t>
             </w:r>
           </w:p>
         </w:tc>
@@ -4317,23 +4310,13 @@
                 <w:szCs w:val="16"/>
               </w:rPr>
             </w:pPr>
-            <w:proofErr w:type="spellStart"/>
             <w:r>
               <w:rPr>
                 <w:i/>
                 <w:sz w:val="16"/>
                 <w:szCs w:val="16"/>
               </w:rPr>
-              <w:t>Н.контр</w:t>
-            </w:r>
-            <w:proofErr w:type="spellEnd"/>
-            <w:r>
-              <w:rPr>
-                <w:i/>
-                <w:sz w:val="16"/>
-                <w:szCs w:val="16"/>
-              </w:rPr>
-              <w:t>.</w:t>
+              <w:t>Н.контр.</w:t>
             </w:r>
           </w:p>
         </w:tc>
@@ -4519,7 +4502,6 @@
                 <w:szCs w:val="16"/>
               </w:rPr>
             </w:pPr>
-            <w:proofErr w:type="spellStart"/>
             <w:r>
               <w:rPr>
                 <w:i/>
@@ -4528,7 +4510,6 @@
               </w:rPr>
               <w:t>Лапицкая</w:t>
             </w:r>
-            <w:proofErr w:type="spellEnd"/>
           </w:p>
         </w:tc>
         <w:tc>
@@ -4643,7 +4624,7 @@
 </file>
 
 <file path=word/styles.xml><?xml version="1.0" encoding="utf-8"?>
-<w:styles xmlns:mc="http://schemas.openxmlformats.org/markup-compatibility/2006" xmlns:r="http://schemas.openxmlformats.org/officeDocument/2006/relationships" xmlns:w="http://schemas.openxmlformats.org/wordprocessingml/2006/main" xmlns:w14="http://schemas.microsoft.com/office/word/2010/wordml" xmlns:w15="http://schemas.microsoft.com/office/word/2012/wordml" xmlns:w16cid="http://schemas.microsoft.com/office/word/2016/wordml/cid" xmlns:w16se="http://schemas.microsoft.com/office/word/2015/wordml/symex" mc:Ignorable="w14 w15 w16se w16cid">
+<w:styles xmlns:mc="http://schemas.openxmlformats.org/markup-compatibility/2006" xmlns:r="http://schemas.openxmlformats.org/officeDocument/2006/relationships" xmlns:w="http://schemas.openxmlformats.org/wordprocessingml/2006/main" xmlns:w14="http://schemas.microsoft.com/office/word/2010/wordml" xmlns:w15="http://schemas.microsoft.com/office/word/2012/wordml" xmlns:w16se="http://schemas.microsoft.com/office/word/2015/wordml/symex" mc:Ignorable="w14 w15 w16se">
   <w:docDefaults>
     <w:rPrDefault>
       <w:rPr>
@@ -4653,7 +4634,7 @@
     </w:rPrDefault>
     <w:pPrDefault/>
   </w:docDefaults>
-  <w:latentStyles w:defLockedState="0" w:defUIPriority="0" w:defSemiHidden="0" w:defUnhideWhenUsed="0" w:defQFormat="0" w:count="375">
+  <w:latentStyles w:defLockedState="0" w:defUIPriority="0" w:defSemiHidden="0" w:defUnhideWhenUsed="0" w:defQFormat="0" w:count="371">
     <w:lsdException w:name="Normal" w:qFormat="1"/>
     <w:lsdException w:name="heading 1" w:qFormat="1"/>
     <w:lsdException w:name="heading 2" w:qFormat="1"/>
@@ -4933,12 +4914,8 @@
     <w:lsdException w:name="List Table 5 Dark Accent 6" w:uiPriority="50"/>
     <w:lsdException w:name="List Table 6 Colorful Accent 6" w:uiPriority="51"/>
     <w:lsdException w:name="List Table 7 Colorful Accent 6" w:uiPriority="52"/>
-    <w:lsdException w:name="Mention" w:semiHidden="1" w:uiPriority="99" w:unhideWhenUsed="1"/>
-    <w:lsdException w:name="Smart Hyperlink" w:semiHidden="1" w:uiPriority="99" w:unhideWhenUsed="1"/>
-    <w:lsdException w:name="Hashtag" w:semiHidden="1" w:uiPriority="99" w:unhideWhenUsed="1"/>
-    <w:lsdException w:name="Unresolved Mention" w:semiHidden="1" w:uiPriority="99" w:unhideWhenUsed="1"/>
   </w:latentStyles>
-  <w:style w:type="paragraph" w:default="1" w:styleId="a">
+  <w:style w:type="paragraph" w:default="1" w:styleId="Normal">
     <w:name w:val="Normal"/>
     <w:qFormat/>
     <w:rsid w:val="002A2F1C"/>
@@ -4957,12 +4934,12 @@
       <w:lang w:val="ru-RU" w:eastAsia="ru-RU"/>
     </w:rPr>
   </w:style>
-  <w:style w:type="paragraph" w:styleId="1">
+  <w:style w:type="paragraph" w:styleId="Heading1">
     <w:name w:val="heading 1"/>
     <w:aliases w:val=" Знак Знак"/>
-    <w:basedOn w:val="a"/>
-    <w:next w:val="a"/>
-    <w:link w:val="10"/>
+    <w:basedOn w:val="Normal"/>
+    <w:next w:val="Normal"/>
+    <w:link w:val="Heading1Char"/>
     <w:qFormat/>
     <w:rsid w:val="002A2F1C"/>
     <w:pPr>
@@ -4976,10 +4953,10 @@
       <w:sz w:val="32"/>
     </w:rPr>
   </w:style>
-  <w:style w:type="paragraph" w:styleId="2">
+  <w:style w:type="paragraph" w:styleId="Heading2">
     <w:name w:val="heading 2"/>
-    <w:basedOn w:val="a"/>
-    <w:next w:val="a"/>
+    <w:basedOn w:val="Normal"/>
+    <w:next w:val="Normal"/>
     <w:qFormat/>
     <w:rsid w:val="002A2F1C"/>
     <w:pPr>
@@ -4991,10 +4968,10 @@
       <w:b/>
     </w:rPr>
   </w:style>
-  <w:style w:type="paragraph" w:styleId="3">
+  <w:style w:type="paragraph" w:styleId="Heading3">
     <w:name w:val="heading 3"/>
-    <w:basedOn w:val="a"/>
-    <w:next w:val="a"/>
+    <w:basedOn w:val="Normal"/>
+    <w:next w:val="Normal"/>
     <w:qFormat/>
     <w:rsid w:val="002A2F1C"/>
     <w:pPr>
@@ -5006,10 +4983,10 @@
       <w:sz w:val="24"/>
     </w:rPr>
   </w:style>
-  <w:style w:type="paragraph" w:styleId="4">
+  <w:style w:type="paragraph" w:styleId="Heading4">
     <w:name w:val="heading 4"/>
-    <w:basedOn w:val="a"/>
-    <w:next w:val="a"/>
+    <w:basedOn w:val="Normal"/>
+    <w:next w:val="Normal"/>
     <w:qFormat/>
     <w:rsid w:val="002A2F1C"/>
     <w:pPr>
@@ -5018,13 +4995,13 @@
       <w:outlineLvl w:val="3"/>
     </w:pPr>
   </w:style>
-  <w:style w:type="character" w:default="1" w:styleId="a0">
+  <w:style w:type="character" w:default="1" w:styleId="DefaultParagraphFont">
     <w:name w:val="Default Paragraph Font"/>
     <w:uiPriority w:val="1"/>
     <w:semiHidden/>
     <w:unhideWhenUsed/>
   </w:style>
-  <w:style w:type="table" w:default="1" w:styleId="a1">
+  <w:style w:type="table" w:default="1" w:styleId="TableNormal">
     <w:name w:val="Normal Table"/>
     <w:uiPriority w:val="99"/>
     <w:semiHidden/>
@@ -5039,7 +5016,7 @@
       </w:tblCellMar>
     </w:tblPr>
   </w:style>
-  <w:style w:type="numbering" w:default="1" w:styleId="a2">
+  <w:style w:type="numbering" w:default="1" w:styleId="NoList">
     <w:name w:val="No List"/>
     <w:uiPriority w:val="99"/>
     <w:semiHidden/>
@@ -5053,11 +5030,11 @@
       <w:lang w:val="ru-RU" w:eastAsia="ru-RU"/>
     </w:rPr>
   </w:style>
-  <w:style w:type="character" w:customStyle="1" w:styleId="10">
-    <w:name w:val="Заголовок 1 Знак"/>
-    <w:aliases w:val=" Знак Знак Знак"/>
-    <w:basedOn w:val="a0"/>
-    <w:link w:val="1"/>
+  <w:style w:type="character" w:customStyle="1" w:styleId="Heading1Char">
+    <w:name w:val="Heading 1 Char"/>
+    <w:aliases w:val=" Знак Знак Char"/>
+    <w:basedOn w:val="DefaultParagraphFont"/>
+    <w:link w:val="Heading1"/>
     <w:rsid w:val="002A2F1C"/>
     <w:rPr>
       <w:b/>
@@ -5065,10 +5042,10 @@
       <w:lang w:val="ru-RU" w:eastAsia="ru-RU" w:bidi="ar-SA"/>
     </w:rPr>
   </w:style>
-  <w:style w:type="paragraph" w:styleId="a3">
+  <w:style w:type="paragraph" w:styleId="BalloonText">
     <w:name w:val="Balloon Text"/>
-    <w:basedOn w:val="a"/>
-    <w:link w:val="a4"/>
+    <w:basedOn w:val="Normal"/>
+    <w:link w:val="BalloonTextChar"/>
     <w:rsid w:val="007D154F"/>
     <w:rPr>
       <w:rFonts w:ascii="Segoe UI" w:hAnsi="Segoe UI" w:cs="Segoe UI"/>
@@ -5076,10 +5053,10 @@
       <w:szCs w:val="18"/>
     </w:rPr>
   </w:style>
-  <w:style w:type="character" w:customStyle="1" w:styleId="a4">
-    <w:name w:val="Текст выноски Знак"/>
-    <w:basedOn w:val="a0"/>
-    <w:link w:val="a3"/>
+  <w:style w:type="character" w:customStyle="1" w:styleId="BalloonTextChar">
+    <w:name w:val="Balloon Text Char"/>
+    <w:basedOn w:val="DefaultParagraphFont"/>
+    <w:link w:val="BalloonText"/>
     <w:rsid w:val="007D154F"/>
     <w:rPr>
       <w:rFonts w:ascii="Segoe UI" w:hAnsi="Segoe UI" w:cs="Segoe UI"/>
@@ -5357,7 +5334,7 @@
 </file>
 
 <file path=customXml/itemProps1.xml><?xml version="1.0" encoding="utf-8"?>
-<ds:datastoreItem xmlns:ds="http://schemas.openxmlformats.org/officeDocument/2006/customXml" ds:itemID="{8378B720-327C-4D5E-9941-ADB4EDC81A15}">
+<ds:datastoreItem xmlns:ds="http://schemas.openxmlformats.org/officeDocument/2006/customXml" ds:itemID="{3226021E-484B-4DA7-9045-C02490531A39}">
   <ds:schemaRefs>
     <ds:schemaRef ds:uri="http://schemas.openxmlformats.org/officeDocument/2006/bibliography"/>
   </ds:schemaRefs>

</xml_diff>